<commit_message>
fix(bill): update bill template letters to use fjb's new format
</commit_message>
<xml_diff>
--- a/resources/darbylaw/templates/utility-notification.docx
+++ b/resources/darbylaw/templates/utility-notification.docx
@@ -5,33 +5,79 @@
     <w:p>
       <w:pPr>
         <w:pStyle w:val="Normal"/>
-        <w:overflowPunct w:val="true"/>
-        <w:spacing w:lineRule="auto" w:line="240" w:before="0" w:after="0"/>
-        <w:rPr>
-          <w:rFonts w:ascii="Arial" w:hAnsi="Arial" w:eastAsia="Calibri" w:cs="Arial"/>
+        <w:overflowPunct w:val="false"/>
+        <w:spacing w:lineRule="auto" w:line="240" w:before="0" w:after="0"/>
+        <w:rPr>
+          <w:rFonts w:ascii="DejaVu Sans Condensed" w:hAnsi="DejaVu Sans Condensed" w:eastAsia="Calibri" w:cs="Arial"/>
           <w:szCs w:val="24"/>
         </w:rPr>
       </w:pPr>
       <w:r>
         <w:rPr>
-          <w:rFonts w:eastAsia="Calibri" w:cs="Arial" w:ascii="Arial" w:hAnsi="Arial"/>
+          <w:rFonts w:eastAsia="Calibri" w:cs="Arial" w:ascii="DejaVu Sans Condensed" w:hAnsi="DejaVu Sans Condensed"/>
           <w:szCs w:val="24"/>
         </w:rPr>
+        <w:drawing>
+          <wp:anchor behindDoc="1" distT="0" distB="0" distL="0" distR="0" simplePos="0" locked="0" layoutInCell="0" allowOverlap="1" relativeHeight="6">
+            <wp:simplePos x="0" y="0"/>
+            <wp:positionH relativeFrom="page">
+              <wp:posOffset>0</wp:posOffset>
+            </wp:positionH>
+            <wp:positionV relativeFrom="page">
+              <wp:posOffset>0</wp:posOffset>
+            </wp:positionV>
+            <wp:extent cx="7560310" cy="1210945"/>
+            <wp:effectExtent l="0" t="0" r="0" b="0"/>
+            <wp:wrapNone/>
+            <wp:docPr id="1" name="WordPictureWatermark76053611" descr=""/>
+            <wp:cNvGraphicFramePr>
+              <a:graphicFrameLocks xmlns:a="http://schemas.openxmlformats.org/drawingml/2006/main" noChangeAspect="1"/>
+            </wp:cNvGraphicFramePr>
+            <a:graphic xmlns:a="http://schemas.openxmlformats.org/drawingml/2006/main">
+              <a:graphicData uri="http://schemas.openxmlformats.org/drawingml/2006/picture">
+                <pic:pic xmlns:pic="http://schemas.openxmlformats.org/drawingml/2006/picture">
+                  <pic:nvPicPr>
+                    <pic:cNvPr id="1" name="WordPictureWatermark76053611" descr=""/>
+                    <pic:cNvPicPr>
+                      <a:picLocks noChangeAspect="1" noChangeArrowheads="1"/>
+                    </pic:cNvPicPr>
+                  </pic:nvPicPr>
+                  <pic:blipFill>
+                    <a:blip r:embed="rId2"/>
+                    <a:srcRect l="0" t="3249" r="0" b="85589"/>
+                    <a:stretch>
+                      <a:fillRect/>
+                    </a:stretch>
+                  </pic:blipFill>
+                  <pic:spPr bwMode="auto">
+                    <a:xfrm>
+                      <a:off x="0" y="0"/>
+                      <a:ext cx="7560310" cy="1210945"/>
+                    </a:xfrm>
+                    <a:prstGeom prst="rect">
+                      <a:avLst/>
+                    </a:prstGeom>
+                  </pic:spPr>
+                </pic:pic>
+              </a:graphicData>
+            </a:graphic>
+          </wp:anchor>
+        </w:drawing>
         <mc:AlternateContent>
           <mc:Choice Requires="wps">
             <w:drawing>
-              <wp:anchor behindDoc="0" distT="635" distB="635" distL="635" distR="635" simplePos="0" locked="0" layoutInCell="0" allowOverlap="1" relativeHeight="10">
+              <wp:anchor behindDoc="0" distT="635" distB="635" distL="635" distR="635" simplePos="0" locked="0" layoutInCell="0" allowOverlap="1" relativeHeight="7">
                 <wp:simplePos x="0" y="0"/>
                 <wp:positionH relativeFrom="page">
-                  <wp:posOffset>3564255</wp:posOffset>
+                  <wp:posOffset>791845</wp:posOffset>
                 </wp:positionH>
-                <wp:positionV relativeFrom="paragraph">
-                  <wp:posOffset>90170</wp:posOffset>
+                <wp:positionV relativeFrom="page">
+                  <wp:posOffset>1871980</wp:posOffset>
                 </wp:positionV>
-                <wp:extent cx="635" cy="1943100"/>
+                <wp:extent cx="2771775" cy="1296035"/>
                 <wp:effectExtent l="635" t="635" r="635" b="635"/>
                 <wp:wrapNone/>
-                <wp:docPr id="1" name="Vertical line 2"/>
+                <wp:docPr id="2" name="Text Frame 1"/>
                 <a:graphic xmlns:a="http://schemas.openxmlformats.org/drawingml/2006/main">
                   <a:graphicData uri="http://schemas.microsoft.com/office/word/2010/wordprocessingShape">
                     <wps:wsp>
@@ -39,15 +85,17 @@
                       <wps:spPr>
                         <a:xfrm>
                           <a:off x="0" y="0"/>
-                          <a:ext cx="720" cy="1943280"/>
+                          <a:ext cx="2771640" cy="1296000"/>
                         </a:xfrm>
-                        <a:prstGeom prst="line">
+                        <a:prstGeom prst="rect">
                           <a:avLst/>
                         </a:prstGeom>
+                        <a:noFill/>
                         <a:ln w="0">
                           <a:solidFill>
-                            <a:srgbClr val="3465a4"/>
+                            <a:srgbClr val="cccccc"/>
                           </a:solidFill>
+                          <a:prstDash val="dot"/>
                         </a:ln>
                       </wps:spPr>
                       <wps:style>
@@ -56,7 +104,87 @@
                         <a:effectRef idx="0"/>
                         <a:fontRef idx="minor"/>
                       </wps:style>
-                      <wps:bodyPr/>
+                      <wps:txbx>
+                        <w:txbxContent>
+                          <w:p>
+                            <w:pPr>
+                              <w:pStyle w:val="Normal"/>
+                              <w:spacing w:lineRule="auto" w:line="240" w:before="0" w:after="0"/>
+                              <w:rPr>
+                                <w:sz w:val="21"/>
+                                <w:szCs w:val="21"/>
+                              </w:rPr>
+                            </w:pPr>
+                            <w:r>
+                              <w:rPr>
+                                <w:rFonts w:cs="Arial" w:ascii="Arial" w:hAnsi="Arial"/>
+                                <w:color w:val="000000"/>
+                                <w:sz w:val="21"/>
+                                <w:szCs w:val="21"/>
+                              </w:rPr>
+                              <w:t>{%=</w:t>
+                            </w:r>
+                            <w:r>
+                              <w:rPr>
+                                <w:rFonts w:cs="Arial" w:ascii="Arial" w:hAnsi="Arial"/>
+                                <w:color w:val="000000"/>
+                                <w:sz w:val="21"/>
+                                <w:szCs w:val="21"/>
+                              </w:rPr>
+                              <w:t>utility</w:t>
+                            </w:r>
+                            <w:r>
+                              <w:rPr>
+                                <w:rFonts w:cs="Arial" w:ascii="Arial" w:hAnsi="Arial"/>
+                                <w:color w:val="000000"/>
+                                <w:sz w:val="21"/>
+                                <w:szCs w:val="21"/>
+                              </w:rPr>
+                              <w:t>.orgName%}</w:t>
+                            </w:r>
+                          </w:p>
+                          <w:p>
+                            <w:pPr>
+                              <w:pStyle w:val="Normal"/>
+                              <w:spacing w:lineRule="auto" w:line="240" w:before="0" w:after="0"/>
+                              <w:rPr>
+                                <w:sz w:val="21"/>
+                                <w:szCs w:val="21"/>
+                              </w:rPr>
+                            </w:pPr>
+                            <w:r>
+                              <w:rPr>
+                                <w:rFonts w:cs="Arial" w:ascii="Arial" w:hAnsi="Arial"/>
+                                <w:color w:val="000000"/>
+                                <w:sz w:val="21"/>
+                                <w:szCs w:val="21"/>
+                              </w:rPr>
+                              <w:t>{%=</w:t>
+                            </w:r>
+                            <w:r>
+                              <w:rPr>
+                                <w:rFonts w:cs="Arial" w:ascii="Arial" w:hAnsi="Arial"/>
+                                <w:color w:val="000000"/>
+                                <w:sz w:val="21"/>
+                                <w:szCs w:val="21"/>
+                              </w:rPr>
+                              <w:t>utility</w:t>
+                            </w:r>
+                            <w:r>
+                              <w:rPr>
+                                <w:rFonts w:cs="Arial" w:ascii="Arial" w:hAnsi="Arial"/>
+                                <w:color w:val="000000"/>
+                                <w:sz w:val="21"/>
+                                <w:szCs w:val="21"/>
+                              </w:rPr>
+                              <w:t>.orgAddress%}</w:t>
+                            </w:r>
+                          </w:p>
+                        </w:txbxContent>
+                      </wps:txbx>
+                      <wps:bodyPr lIns="179640" rIns="179640" tIns="179640" bIns="179640" anchor="t">
+                        <a:noAutofit/>
+                      </wps:bodyPr>
                     </wps:wsp>
                   </a:graphicData>
                 </a:graphic>
@@ -65,29 +193,107 @@
           </mc:Choice>
           <mc:Fallback>
             <w:pict>
-              <v:line id="shape_0" from="280.65pt,7.1pt" to="280.65pt,160.05pt" ID="Vertical line 2" stroked="t" o:allowincell="f" style="position:absolute;mso-position-horizontal-relative:page">
-                <v:stroke color="#3465a4" joinstyle="round" endcap="flat"/>
+              <v:rect id="shape_0" ID="Text Frame 1" path="m0,0l-2147483645,0l-2147483645,-2147483646l0,-2147483646xe" stroked="t" o:allowincell="f" style="position:absolute;margin-left:62.35pt;margin-top:147.4pt;width:218.2pt;height:102pt;mso-wrap-style:square;v-text-anchor:top;mso-position-horizontal-relative:page;mso-position-vertical-relative:page">
                 <v:fill o:detectmouseclick="t" on="false"/>
+                <v:stroke color="#cccccc" dashstyle="dot" joinstyle="round" endcap="flat"/>
+                <v:textbox>
+                  <w:txbxContent>
+                    <w:p>
+                      <w:pPr>
+                        <w:pStyle w:val="Normal"/>
+                        <w:spacing w:lineRule="auto" w:line="240" w:before="0" w:after="0"/>
+                        <w:rPr>
+                          <w:sz w:val="21"/>
+                          <w:szCs w:val="21"/>
+                        </w:rPr>
+                      </w:pPr>
+                      <w:r>
+                        <w:rPr>
+                          <w:rFonts w:cs="Arial" w:ascii="Arial" w:hAnsi="Arial"/>
+                          <w:color w:val="000000"/>
+                          <w:sz w:val="21"/>
+                          <w:szCs w:val="21"/>
+                        </w:rPr>
+                        <w:t>{%=</w:t>
+                      </w:r>
+                      <w:r>
+                        <w:rPr>
+                          <w:rFonts w:cs="Arial" w:ascii="Arial" w:hAnsi="Arial"/>
+                          <w:color w:val="000000"/>
+                          <w:sz w:val="21"/>
+                          <w:szCs w:val="21"/>
+                        </w:rPr>
+                        <w:t>utility</w:t>
+                      </w:r>
+                      <w:r>
+                        <w:rPr>
+                          <w:rFonts w:cs="Arial" w:ascii="Arial" w:hAnsi="Arial"/>
+                          <w:color w:val="000000"/>
+                          <w:sz w:val="21"/>
+                          <w:szCs w:val="21"/>
+                        </w:rPr>
+                        <w:t>.orgName%}</w:t>
+                      </w:r>
+                    </w:p>
+                    <w:p>
+                      <w:pPr>
+                        <w:pStyle w:val="Normal"/>
+                        <w:spacing w:lineRule="auto" w:line="240" w:before="0" w:after="0"/>
+                        <w:rPr>
+                          <w:sz w:val="21"/>
+                          <w:szCs w:val="21"/>
+                        </w:rPr>
+                      </w:pPr>
+                      <w:r>
+                        <w:rPr>
+                          <w:rFonts w:cs="Arial" w:ascii="Arial" w:hAnsi="Arial"/>
+                          <w:color w:val="000000"/>
+                          <w:sz w:val="21"/>
+                          <w:szCs w:val="21"/>
+                        </w:rPr>
+                        <w:t>{%=</w:t>
+                      </w:r>
+                      <w:r>
+                        <w:rPr>
+                          <w:rFonts w:cs="Arial" w:ascii="Arial" w:hAnsi="Arial"/>
+                          <w:color w:val="000000"/>
+                          <w:sz w:val="21"/>
+                          <w:szCs w:val="21"/>
+                        </w:rPr>
+                        <w:t>utility</w:t>
+                      </w:r>
+                      <w:r>
+                        <w:rPr>
+                          <w:rFonts w:cs="Arial" w:ascii="Arial" w:hAnsi="Arial"/>
+                          <w:color w:val="000000"/>
+                          <w:sz w:val="21"/>
+                          <w:szCs w:val="21"/>
+                        </w:rPr>
+                        <w:t>.orgAddress%}</w:t>
+                      </w:r>
+                    </w:p>
+                  </w:txbxContent>
+                </v:textbox>
                 <w10:wrap type="none"/>
-              </v:line>
+              </v:rect>
             </w:pict>
           </mc:Fallback>
         </mc:AlternateContent>
         <mc:AlternateContent>
           <mc:Choice Requires="wps">
             <w:drawing>
-              <wp:anchor behindDoc="0" distT="635" distB="635" distL="635" distR="635" simplePos="0" locked="0" layoutInCell="0" allowOverlap="1" relativeHeight="11">
+              <wp:anchor behindDoc="0" distT="0" distB="0" distL="0" distR="0" simplePos="0" locked="0" layoutInCell="0" allowOverlap="1" relativeHeight="9">
                 <wp:simplePos x="0" y="0"/>
-                <wp:positionH relativeFrom="column">
-                  <wp:posOffset>-511175</wp:posOffset>
+                <wp:positionH relativeFrom="page">
+                  <wp:posOffset>4491990</wp:posOffset>
                 </wp:positionH>
                 <wp:positionV relativeFrom="page">
-                  <wp:posOffset>1403350</wp:posOffset>
+                  <wp:posOffset>1866900</wp:posOffset>
                 </wp:positionV>
-                <wp:extent cx="3829050" cy="635"/>
-                <wp:effectExtent l="635" t="635" r="635" b="635"/>
+                <wp:extent cx="2156460" cy="1296035"/>
+                <wp:effectExtent l="0" t="0" r="0" b="0"/>
                 <wp:wrapNone/>
-                <wp:docPr id="2" name="Horizontal line 3"/>
+                <wp:docPr id="4" name="Text Frame 3"/>
                 <a:graphic xmlns:a="http://schemas.openxmlformats.org/drawingml/2006/main">
                   <a:graphicData uri="http://schemas.microsoft.com/office/word/2010/wordprocessingShape">
                     <wps:wsp>
@@ -95,15 +301,14 @@
                       <wps:spPr>
                         <a:xfrm>
                           <a:off x="0" y="0"/>
-                          <a:ext cx="3828960" cy="720"/>
+                          <a:ext cx="2156400" cy="1296000"/>
                         </a:xfrm>
-                        <a:prstGeom prst="line">
+                        <a:prstGeom prst="rect">
                           <a:avLst/>
                         </a:prstGeom>
+                        <a:noFill/>
                         <a:ln w="0">
-                          <a:solidFill>
-                            <a:srgbClr val="3465a4"/>
-                          </a:solidFill>
+                          <a:noFill/>
                         </a:ln>
                       </wps:spPr>
                       <wps:style>
@@ -112,7 +317,113 @@
                         <a:effectRef idx="0"/>
                         <a:fontRef idx="minor"/>
                       </wps:style>
-                      <wps:bodyPr/>
+                      <wps:txbx>
+                        <w:txbxContent>
+                          <w:p>
+                            <w:pPr>
+                              <w:pStyle w:val="Normal"/>
+                              <w:spacing w:lineRule="auto" w:line="240"/>
+                              <w:rPr>
+                                <w:rFonts w:ascii="Arial" w:hAnsi="Arial"/>
+                              </w:rPr>
+                            </w:pPr>
+                            <w:r>
+                              <w:rPr>
+                                <w:rFonts w:cs="Arial" w:ascii="Arial" w:hAnsi="Arial"/>
+                                <w:color w:val="000000"/>
+                              </w:rPr>
+                              <w:t xml:space="preserve">Our ref: </w:t>
+                            </w:r>
+                            <w:r>
+                              <w:rPr>
+                                <w:rFonts w:eastAsia="Calibri" w:cs="" w:ascii="Arial" w:hAnsi="Arial" w:cstheme="minorBidi" w:eastAsiaTheme="minorHAnsi"/>
+                                <w:color w:val="000000"/>
+                              </w:rPr>
+                              <w:t xml:space="preserve">{%=reference%} </w:t>
+                            </w:r>
+                          </w:p>
+                          <w:p>
+                            <w:pPr>
+                              <w:pStyle w:val="Normal"/>
+                              <w:spacing w:lineRule="auto" w:line="240"/>
+                              <w:rPr>
+                                <w:rFonts w:ascii="Arial" w:hAnsi="Arial"/>
+                              </w:rPr>
+                            </w:pPr>
+                            <w:r>
+                              <w:rPr>
+                                <w:rFonts w:ascii="Arial" w:hAnsi="Arial"/>
+                                <w:color w:val="000000"/>
+                              </w:rPr>
+                              <w:t>Date: {%=date%}</w:t>
+                            </w:r>
+                          </w:p>
+                          <w:p>
+                            <w:pPr>
+                              <w:pStyle w:val="Normal"/>
+                              <w:spacing w:lineRule="auto" w:line="240"/>
+                              <w:rPr>
+                                <w:rFonts w:ascii="Arial" w:hAnsi="Arial"/>
+                              </w:rPr>
+                            </w:pPr>
+                            <w:r>
+                              <w:rPr>
+                                <w:rFonts w:eastAsia="Calibri" w:cs="" w:ascii="Arial" w:hAnsi="Arial" w:cstheme="minorBidi" w:eastAsiaTheme="minorHAnsi"/>
+                                <w:color w:val="000000"/>
+                              </w:rPr>
+                              <w:t xml:space="preserve">Reply to: </w:t>
+                            </w:r>
+                            <w:r>
+                              <w:rPr>
+                                <w:rFonts w:eastAsia="Calibri" w:cs="" w:ascii="Arial" w:hAnsi="Arial" w:cstheme="minorBidi" w:eastAsiaTheme="minorHAnsi"/>
+                                <w:b/>
+                                <w:bCs/>
+                                <w:color w:val="000000"/>
+                              </w:rPr>
+                              <w:t>TORQUAY</w:t>
+                            </w:r>
+                            <w:r>
+                              <w:rPr>
+                                <w:rFonts w:eastAsia="Calibri" w:cs="" w:ascii="Arial" w:hAnsi="Arial" w:cstheme="minorBidi" w:eastAsiaTheme="minorHAnsi"/>
+                                <w:b w:val="false"/>
+                                <w:bCs w:val="false"/>
+                                <w:color w:val="000000"/>
+                              </w:rPr>
+                              <w:t xml:space="preserve"> office</w:t>
+                            </w:r>
+                          </w:p>
+                          <w:p>
+                            <w:pPr>
+                              <w:pStyle w:val="Normal"/>
+                              <w:spacing w:lineRule="auto" w:line="240" w:before="0" w:after="160"/>
+                              <w:rPr>
+                                <w:rFonts w:ascii="Arial" w:hAnsi="Arial"/>
+                              </w:rPr>
+                            </w:pPr>
+                            <w:r>
+                              <w:rPr>
+                                <w:rFonts w:eastAsia="Calibri" w:cs="" w:ascii="Arial" w:hAnsi="Arial" w:cstheme="minorBidi" w:eastAsiaTheme="minorHAnsi"/>
+                                <w:b w:val="false"/>
+                                <w:bCs w:val="false"/>
+                                <w:color w:val="000000"/>
+                              </w:rPr>
+                              <w:t xml:space="preserve">Tel.: </w:t>
+                            </w:r>
+                            <w:r>
+                              <w:rPr>
+                                <w:rFonts w:eastAsia="Calibri" w:cs="" w:ascii="Arial" w:hAnsi="Arial" w:cstheme="minorBidi" w:eastAsiaTheme="minorHAnsi"/>
+                                <w:b/>
+                                <w:bCs w:val="false"/>
+                                <w:color w:val="000000"/>
+                              </w:rPr>
+                              <w:t>01803 313656</w:t>
+                            </w:r>
+                          </w:p>
+                        </w:txbxContent>
+                      </wps:txbx>
+                      <wps:bodyPr lIns="179640" rIns="179640" tIns="179640" bIns="179640" anchor="t">
+                        <a:noAutofit/>
+                      </wps:bodyPr>
                     </wps:wsp>
                   </a:graphicData>
                 </a:graphic>
@@ -121,39 +432,191 @@
           </mc:Choice>
           <mc:Fallback>
             <w:pict>
-              <v:line id="shape_0" from="-40.25pt,110.5pt" to="261.2pt,110.5pt" ID="Horizontal line 3" stroked="t" o:allowincell="f" style="position:absolute;mso-position-vertical-relative:page">
+              <v:rect id="shape_0" ID="Text Frame 3" path="m0,0l-2147483645,0l-2147483645,-2147483646l0,-2147483646xe" stroked="f" o:allowincell="f" style="position:absolute;margin-left:353.7pt;margin-top:147pt;width:169.75pt;height:102pt;mso-wrap-style:square;v-text-anchor:top;mso-position-horizontal-relative:page;mso-position-vertical-relative:page">
+                <v:fill o:detectmouseclick="t" on="false"/>
                 <v:stroke color="#3465a4" joinstyle="round" endcap="flat"/>
-                <v:fill o:detectmouseclick="t" on="false"/>
+                <v:textbox>
+                  <w:txbxContent>
+                    <w:p>
+                      <w:pPr>
+                        <w:pStyle w:val="Normal"/>
+                        <w:spacing w:lineRule="auto" w:line="240"/>
+                        <w:rPr>
+                          <w:rFonts w:ascii="Arial" w:hAnsi="Arial"/>
+                        </w:rPr>
+                      </w:pPr>
+                      <w:r>
+                        <w:rPr>
+                          <w:rFonts w:cs="Arial" w:ascii="Arial" w:hAnsi="Arial"/>
+                          <w:color w:val="000000"/>
+                        </w:rPr>
+                        <w:t xml:space="preserve">Our ref: </w:t>
+                      </w:r>
+                      <w:r>
+                        <w:rPr>
+                          <w:rFonts w:eastAsia="Calibri" w:cs="" w:ascii="Arial" w:hAnsi="Arial" w:cstheme="minorBidi" w:eastAsiaTheme="minorHAnsi"/>
+                          <w:color w:val="000000"/>
+                        </w:rPr>
+                        <w:t xml:space="preserve">{%=reference%} </w:t>
+                      </w:r>
+                    </w:p>
+                    <w:p>
+                      <w:pPr>
+                        <w:pStyle w:val="Normal"/>
+                        <w:spacing w:lineRule="auto" w:line="240"/>
+                        <w:rPr>
+                          <w:rFonts w:ascii="Arial" w:hAnsi="Arial"/>
+                        </w:rPr>
+                      </w:pPr>
+                      <w:r>
+                        <w:rPr>
+                          <w:rFonts w:ascii="Arial" w:hAnsi="Arial"/>
+                          <w:color w:val="000000"/>
+                        </w:rPr>
+                        <w:t>Date: {%=date%}</w:t>
+                      </w:r>
+                    </w:p>
+                    <w:p>
+                      <w:pPr>
+                        <w:pStyle w:val="Normal"/>
+                        <w:spacing w:lineRule="auto" w:line="240"/>
+                        <w:rPr>
+                          <w:rFonts w:ascii="Arial" w:hAnsi="Arial"/>
+                        </w:rPr>
+                      </w:pPr>
+                      <w:r>
+                        <w:rPr>
+                          <w:rFonts w:eastAsia="Calibri" w:cs="" w:ascii="Arial" w:hAnsi="Arial" w:cstheme="minorBidi" w:eastAsiaTheme="minorHAnsi"/>
+                          <w:color w:val="000000"/>
+                        </w:rPr>
+                        <w:t xml:space="preserve">Reply to: </w:t>
+                      </w:r>
+                      <w:r>
+                        <w:rPr>
+                          <w:rFonts w:eastAsia="Calibri" w:cs="" w:ascii="Arial" w:hAnsi="Arial" w:cstheme="minorBidi" w:eastAsiaTheme="minorHAnsi"/>
+                          <w:b/>
+                          <w:bCs/>
+                          <w:color w:val="000000"/>
+                        </w:rPr>
+                        <w:t>TORQUAY</w:t>
+                      </w:r>
+                      <w:r>
+                        <w:rPr>
+                          <w:rFonts w:eastAsia="Calibri" w:cs="" w:ascii="Arial" w:hAnsi="Arial" w:cstheme="minorBidi" w:eastAsiaTheme="minorHAnsi"/>
+                          <w:b w:val="false"/>
+                          <w:bCs w:val="false"/>
+                          <w:color w:val="000000"/>
+                        </w:rPr>
+                        <w:t xml:space="preserve"> office</w:t>
+                      </w:r>
+                    </w:p>
+                    <w:p>
+                      <w:pPr>
+                        <w:pStyle w:val="Normal"/>
+                        <w:spacing w:lineRule="auto" w:line="240" w:before="0" w:after="160"/>
+                        <w:rPr>
+                          <w:rFonts w:ascii="Arial" w:hAnsi="Arial"/>
+                        </w:rPr>
+                      </w:pPr>
+                      <w:r>
+                        <w:rPr>
+                          <w:rFonts w:eastAsia="Calibri" w:cs="" w:ascii="Arial" w:hAnsi="Arial" w:cstheme="minorBidi" w:eastAsiaTheme="minorHAnsi"/>
+                          <w:b w:val="false"/>
+                          <w:bCs w:val="false"/>
+                          <w:color w:val="000000"/>
+                        </w:rPr>
+                        <w:t xml:space="preserve">Tel.: </w:t>
+                      </w:r>
+                      <w:r>
+                        <w:rPr>
+                          <w:rFonts w:eastAsia="Calibri" w:cs="" w:ascii="Arial" w:hAnsi="Arial" w:cstheme="minorBidi" w:eastAsiaTheme="minorHAnsi"/>
+                          <w:b/>
+                          <w:bCs w:val="false"/>
+                          <w:color w:val="000000"/>
+                        </w:rPr>
+                        <w:t>01803 313656</w:t>
+                      </w:r>
+                    </w:p>
+                  </w:txbxContent>
+                </v:textbox>
                 <w10:wrap type="none"/>
-              </v:line>
+              </v:rect>
             </w:pict>
           </mc:Fallback>
         </mc:AlternateContent>
+        <w:drawing>
+          <wp:anchor behindDoc="1" distT="0" distB="0" distL="0" distR="0" simplePos="0" locked="0" layoutInCell="0" allowOverlap="1" relativeHeight="11">
+            <wp:simplePos x="0" y="0"/>
+            <wp:positionH relativeFrom="page">
+              <wp:posOffset>0</wp:posOffset>
+            </wp:positionH>
+            <wp:positionV relativeFrom="page">
+              <wp:posOffset>9356725</wp:posOffset>
+            </wp:positionV>
+            <wp:extent cx="7560310" cy="1318260"/>
+            <wp:effectExtent l="0" t="0" r="0" b="0"/>
+            <wp:wrapNone/>
+            <wp:docPr id="6" name="Image3" descr=""/>
+            <wp:cNvGraphicFramePr>
+              <a:graphicFrameLocks xmlns:a="http://schemas.openxmlformats.org/drawingml/2006/main" noChangeAspect="1"/>
+            </wp:cNvGraphicFramePr>
+            <a:graphic xmlns:a="http://schemas.openxmlformats.org/drawingml/2006/main">
+              <a:graphicData uri="http://schemas.openxmlformats.org/drawingml/2006/picture">
+                <pic:pic xmlns:pic="http://schemas.openxmlformats.org/drawingml/2006/picture">
+                  <pic:nvPicPr>
+                    <pic:cNvPr id="6" name="Image3" descr=""/>
+                    <pic:cNvPicPr>
+                      <a:picLocks noChangeAspect="1" noChangeArrowheads="1"/>
+                    </pic:cNvPicPr>
+                  </pic:nvPicPr>
+                  <pic:blipFill>
+                    <a:blip r:embed="rId3"/>
+                    <a:srcRect l="0" t="87858" r="0" b="-7"/>
+                    <a:stretch>
+                      <a:fillRect/>
+                    </a:stretch>
+                  </pic:blipFill>
+                  <pic:spPr bwMode="auto">
+                    <a:xfrm>
+                      <a:off x="0" y="0"/>
+                      <a:ext cx="7560310" cy="1318260"/>
+                    </a:xfrm>
+                    <a:prstGeom prst="rect">
+                      <a:avLst/>
+                    </a:prstGeom>
+                  </pic:spPr>
+                </pic:pic>
+              </a:graphicData>
+            </a:graphic>
+          </wp:anchor>
+        </w:drawing>
       </w:r>
       <w:bookmarkStart w:id="0" w:name="OLE_LINK15"/>
-      <w:bookmarkStart w:id="1" w:name="OLE_LINK16"/>
+      <w:bookmarkStart w:id="1" w:name="OLE_LINK11"/>
       <w:bookmarkStart w:id="2" w:name="OLE_LINK12"/>
-      <w:bookmarkStart w:id="3" w:name="OLE_LINK11"/>
+      <w:bookmarkStart w:id="3" w:name="OLE_LINK16"/>
       <w:bookmarkStart w:id="4" w:name="OLE_LINK15"/>
-      <w:bookmarkStart w:id="5" w:name="OLE_LINK16"/>
+      <w:bookmarkStart w:id="5" w:name="OLE_LINK11"/>
       <w:bookmarkStart w:id="6" w:name="OLE_LINK12"/>
-      <w:bookmarkStart w:id="7" w:name="OLE_LINK11"/>
+      <w:bookmarkStart w:id="7" w:name="OLE_LINK16"/>
       <w:bookmarkEnd w:id="4"/>
       <w:bookmarkEnd w:id="5"/>
-    </w:p>
-    <w:p>
-      <w:pPr>
-        <w:pStyle w:val="Normal"/>
-        <w:overflowPunct w:val="true"/>
-        <w:spacing w:lineRule="auto" w:line="240" w:before="0" w:after="0"/>
-        <w:rPr>
-          <w:rFonts w:ascii="Arial" w:hAnsi="Arial" w:eastAsia="Calibri" w:cs="Arial"/>
+      <w:bookmarkEnd w:id="6"/>
+      <w:bookmarkEnd w:id="7"/>
+    </w:p>
+    <w:p>
+      <w:pPr>
+        <w:pStyle w:val="Normal"/>
+        <w:overflowPunct w:val="false"/>
+        <w:spacing w:lineRule="auto" w:line="240" w:before="0" w:after="0"/>
+        <w:rPr>
+          <w:rFonts w:ascii="DejaVu Sans Condensed" w:hAnsi="DejaVu Sans Condensed" w:eastAsia="Calibri" w:cs="Arial"/>
           <w:szCs w:val="24"/>
         </w:rPr>
       </w:pPr>
       <w:r>
         <w:rPr>
-          <w:rFonts w:eastAsia="Calibri" w:cs="Arial" w:ascii="Arial" w:hAnsi="Arial"/>
+          <w:rFonts w:eastAsia="Calibri" w:cs="Arial" w:ascii="DejaVu Sans Condensed" w:hAnsi="DejaVu Sans Condensed"/>
           <w:szCs w:val="24"/>
         </w:rPr>
       </w:r>
@@ -161,83 +624,163 @@
     <w:p>
       <w:pPr>
         <w:pStyle w:val="Normal"/>
-        <w:overflowPunct w:val="true"/>
-        <w:spacing w:lineRule="auto" w:line="240" w:before="0" w:after="0"/>
-        <w:rPr>
-          <w:rFonts w:ascii="Arial" w:hAnsi="Arial" w:eastAsia="Calibri" w:cs="Arial"/>
+        <w:overflowPunct w:val="false"/>
+        <w:spacing w:lineRule="auto" w:line="240" w:before="0" w:after="0"/>
+        <w:rPr>
+          <w:rFonts w:ascii="DejaVu Sans Condensed" w:hAnsi="DejaVu Sans Condensed" w:eastAsia="Calibri" w:cs="Arial"/>
           <w:szCs w:val="24"/>
         </w:rPr>
       </w:pPr>
       <w:r>
         <w:rPr>
-          <w:rFonts w:eastAsia="Calibri" w:cs="Arial" w:ascii="Arial" w:hAnsi="Arial"/>
+          <w:rFonts w:eastAsia="Calibri" w:cs="Arial" w:ascii="DejaVu Sans Condensed" w:hAnsi="DejaVu Sans Condensed"/>
           <w:szCs w:val="24"/>
         </w:rPr>
-        <mc:AlternateContent>
-          <mc:Choice Requires="wps">
-            <w:drawing>
-              <wp:anchor behindDoc="0" distT="635" distB="635" distL="635" distR="635" simplePos="0" locked="0" layoutInCell="0" allowOverlap="1" relativeHeight="8">
-                <wp:simplePos x="0" y="0"/>
-                <wp:positionH relativeFrom="column">
-                  <wp:posOffset>0</wp:posOffset>
-                </wp:positionH>
-                <wp:positionV relativeFrom="page">
-                  <wp:posOffset>1835785</wp:posOffset>
-                </wp:positionV>
-                <wp:extent cx="6486525" cy="0"/>
-                <wp:effectExtent l="635" t="635" r="635" b="635"/>
-                <wp:wrapNone/>
-                <wp:docPr id="3" name="Horizontal line 1"/>
-                <a:graphic xmlns:a="http://schemas.openxmlformats.org/drawingml/2006/main">
-                  <a:graphicData uri="http://schemas.microsoft.com/office/word/2010/wordprocessingShape">
-                    <wps:wsp>
-                      <wps:cNvSpPr/>
-                      <wps:spPr>
-                        <a:xfrm>
-                          <a:off x="0" y="0"/>
-                          <a:ext cx="6486480" cy="0"/>
-                        </a:xfrm>
-                        <a:prstGeom prst="line">
-                          <a:avLst/>
-                        </a:prstGeom>
-                        <a:ln w="0">
-                          <a:solidFill>
-                            <a:srgbClr val="3465a4"/>
-                          </a:solidFill>
-                        </a:ln>
-                      </wps:spPr>
-                      <wps:style>
-                        <a:lnRef idx="0"/>
-                        <a:fillRef idx="0"/>
-                        <a:effectRef idx="0"/>
-                        <a:fontRef idx="minor"/>
-                      </wps:style>
-                      <wps:bodyPr/>
-                    </wps:wsp>
-                  </a:graphicData>
-                </a:graphic>
-              </wp:anchor>
-            </w:drawing>
-          </mc:Choice>
-          <mc:Fallback>
-            <w:pict>
-              <v:line id="shape_0" from="0pt,144.55pt" to="510.7pt,144.55pt" ID="Horizontal line 1" stroked="t" o:allowincell="f" style="position:absolute;mso-position-vertical-relative:page">
-                <v:stroke color="#3465a4" joinstyle="round" endcap="flat"/>
-                <v:fill o:detectmouseclick="t" on="false"/>
-                <w10:wrap type="none"/>
-              </v:line>
-            </w:pict>
-          </mc:Fallback>
-        </mc:AlternateContent>
+      </w:r>
+    </w:p>
+    <w:p>
+      <w:pPr>
+        <w:pStyle w:val="Normal"/>
+        <w:overflowPunct w:val="false"/>
+        <w:spacing w:lineRule="auto" w:line="240" w:before="0" w:after="0"/>
+        <w:rPr>
+          <w:rFonts w:ascii="DejaVu Sans Condensed" w:hAnsi="DejaVu Sans Condensed" w:eastAsia="Calibri" w:cs="Arial"/>
+          <w:szCs w:val="24"/>
+        </w:rPr>
+      </w:pPr>
+      <w:r>
+        <w:rPr>
+          <w:rFonts w:eastAsia="Calibri" w:cs="Arial" w:ascii="DejaVu Sans Condensed" w:hAnsi="DejaVu Sans Condensed"/>
+          <w:szCs w:val="24"/>
+        </w:rPr>
+      </w:r>
+    </w:p>
+    <w:p>
+      <w:pPr>
+        <w:pStyle w:val="Normal"/>
+        <w:overflowPunct w:val="false"/>
+        <w:spacing w:lineRule="auto" w:line="240" w:before="0" w:after="0"/>
+        <w:rPr>
+          <w:rFonts w:ascii="DejaVu Sans Condensed" w:hAnsi="DejaVu Sans Condensed" w:eastAsia="Calibri" w:cs="Arial"/>
+          <w:szCs w:val="24"/>
+        </w:rPr>
+      </w:pPr>
+      <w:r>
+        <w:rPr>
+          <w:rFonts w:eastAsia="Calibri" w:cs="Arial" w:ascii="DejaVu Sans Condensed" w:hAnsi="DejaVu Sans Condensed"/>
+          <w:szCs w:val="24"/>
+        </w:rPr>
+      </w:r>
+    </w:p>
+    <w:p>
+      <w:pPr>
+        <w:pStyle w:val="Normal"/>
+        <w:overflowPunct w:val="false"/>
+        <w:spacing w:lineRule="auto" w:line="240" w:before="0" w:after="0"/>
+        <w:rPr>
+          <w:rFonts w:ascii="DejaVu Sans Condensed" w:hAnsi="DejaVu Sans Condensed" w:eastAsia="Calibri" w:cs="Arial"/>
+          <w:szCs w:val="24"/>
+        </w:rPr>
+      </w:pPr>
+      <w:r>
+        <w:rPr>
+          <w:rFonts w:eastAsia="Calibri" w:cs="Arial" w:ascii="DejaVu Sans Condensed" w:hAnsi="DejaVu Sans Condensed"/>
+          <w:szCs w:val="24"/>
+        </w:rPr>
+      </w:r>
+    </w:p>
+    <w:p>
+      <w:pPr>
+        <w:pStyle w:val="Normal"/>
+        <w:overflowPunct w:val="false"/>
+        <w:spacing w:lineRule="auto" w:line="240" w:before="0" w:after="0"/>
+        <w:rPr>
+          <w:rFonts w:ascii="DejaVu Sans Condensed" w:hAnsi="DejaVu Sans Condensed" w:eastAsia="Calibri" w:cs="Arial"/>
+          <w:szCs w:val="24"/>
+        </w:rPr>
+      </w:pPr>
+      <w:r>
+        <w:rPr>
+          <w:rFonts w:eastAsia="Calibri" w:cs="Arial" w:ascii="DejaVu Sans Condensed" w:hAnsi="DejaVu Sans Condensed"/>
+          <w:szCs w:val="24"/>
+        </w:rPr>
+      </w:r>
+    </w:p>
+    <w:p>
+      <w:pPr>
+        <w:pStyle w:val="Normal"/>
+        <w:overflowPunct w:val="false"/>
+        <w:spacing w:lineRule="auto" w:line="240" w:before="0" w:after="0"/>
+        <w:rPr>
+          <w:rFonts w:ascii="DejaVu Sans Condensed" w:hAnsi="DejaVu Sans Condensed" w:eastAsia="Calibri" w:cs="Arial"/>
+          <w:szCs w:val="24"/>
+        </w:rPr>
+      </w:pPr>
+      <w:r>
+        <w:rPr>
+          <w:rFonts w:eastAsia="Calibri" w:cs="Arial" w:ascii="DejaVu Sans Condensed" w:hAnsi="DejaVu Sans Condensed"/>
+          <w:szCs w:val="24"/>
+        </w:rPr>
+      </w:r>
+    </w:p>
+    <w:p>
+      <w:pPr>
+        <w:pStyle w:val="Normal"/>
+        <w:overflowPunct w:val="false"/>
+        <w:spacing w:lineRule="auto" w:line="240" w:before="0" w:after="0"/>
+        <w:rPr>
+          <w:rFonts w:ascii="DejaVu Sans Condensed" w:hAnsi="DejaVu Sans Condensed" w:eastAsia="Calibri" w:cs="Arial"/>
+          <w:szCs w:val="24"/>
+        </w:rPr>
+      </w:pPr>
+      <w:r>
+        <w:rPr>
+          <w:rFonts w:eastAsia="Calibri" w:cs="Arial" w:ascii="DejaVu Sans Condensed" w:hAnsi="DejaVu Sans Condensed"/>
+          <w:szCs w:val="24"/>
+        </w:rPr>
+      </w:r>
+    </w:p>
+    <w:p>
+      <w:pPr>
+        <w:pStyle w:val="Normal"/>
+        <w:overflowPunct w:val="false"/>
+        <w:spacing w:lineRule="auto" w:line="240" w:before="0" w:after="0"/>
+        <w:rPr>
+          <w:rFonts w:ascii="DejaVu Sans Condensed" w:hAnsi="DejaVu Sans Condensed" w:eastAsia="Calibri" w:cs="Arial"/>
+          <w:szCs w:val="24"/>
+        </w:rPr>
+      </w:pPr>
+      <w:r>
+        <w:rPr>
+          <w:rFonts w:eastAsia="Calibri" w:cs="Arial" w:ascii="DejaVu Sans Condensed" w:hAnsi="DejaVu Sans Condensed"/>
+          <w:szCs w:val="24"/>
+        </w:rPr>
+      </w:r>
+    </w:p>
+    <w:p>
+      <w:pPr>
+        <w:pStyle w:val="Normal"/>
+        <w:overflowPunct w:val="false"/>
+        <w:spacing w:lineRule="auto" w:line="240" w:before="0" w:after="0"/>
+        <w:rPr>
+          <w:rFonts w:ascii="DejaVu Sans Condensed" w:hAnsi="DejaVu Sans Condensed" w:eastAsia="Calibri" w:cs="Arial"/>
+          <w:szCs w:val="24"/>
+        </w:rPr>
+      </w:pPr>
+      <w:r>
+        <w:rPr>
+          <w:rFonts w:eastAsia="Calibri" w:cs="Arial" w:ascii="DejaVu Sans Condensed" w:hAnsi="DejaVu Sans Condensed"/>
+          <w:szCs w:val="24"/>
+        </w:rPr>
       </w:r>
     </w:p>
     <w:p>
       <w:pPr>
         <w:sectPr>
-          <w:headerReference w:type="even" r:id="rId2"/>
-          <w:headerReference w:type="default" r:id="rId3"/>
-          <w:headerReference w:type="first" r:id="rId4"/>
-          <w:footerReference w:type="default" r:id="rId5"/>
+          <w:headerReference w:type="even" r:id="rId4"/>
+          <w:headerReference w:type="default" r:id="rId5"/>
+          <w:headerReference w:type="first" r:id="rId6"/>
+          <w:footerReference w:type="default" r:id="rId7"/>
           <w:type w:val="nextPage"/>
           <w:pgSz w:w="11906" w:h="16838"/>
           <w:pgMar w:left="1440" w:right="1440" w:gutter="0" w:header="1418" w:top="1639" w:footer="57" w:bottom="1440"/>
@@ -251,596 +794,148 @@
     <w:p>
       <w:pPr>
         <w:pStyle w:val="Normal"/>
-        <w:overflowPunct w:val="true"/>
-        <w:spacing w:lineRule="auto" w:line="240" w:before="0" w:after="0"/>
+        <w:overflowPunct w:val="false"/>
+        <w:spacing w:lineRule="auto" w:line="240" w:before="680" w:after="0"/>
+        <w:contextualSpacing/>
+        <w:jc w:val="both"/>
         <w:rPr>
           <w:rFonts w:ascii="Arial" w:hAnsi="Arial" w:eastAsia="Calibri" w:cs="Arial"/>
-          <w:szCs w:val="24"/>
-        </w:rPr>
-      </w:pPr>
-      <w:r>
-        <w:rPr>
-          <w:rFonts w:eastAsia="Calibri" w:cs="Arial" w:ascii="Arial" w:hAnsi="Arial"/>
-          <w:szCs w:val="24"/>
-        </w:rPr>
-      </w:r>
-    </w:p>
-    <w:p>
-      <w:pPr>
-        <w:pStyle w:val="Normal"/>
-        <w:overflowPunct w:val="true"/>
-        <w:spacing w:lineRule="auto" w:line="240" w:before="0" w:after="0"/>
-        <w:rPr>
           <w:color w:val="000000"/>
         </w:rPr>
       </w:pPr>
+      <w:bookmarkStart w:id="8" w:name="OLE_LINK2"/>
+      <w:bookmarkStart w:id="9" w:name="OLE_LINK1"/>
+      <w:bookmarkStart w:id="10" w:name="OLE_LINK111"/>
+      <w:bookmarkStart w:id="11" w:name="OLE_LINK121"/>
+      <w:bookmarkEnd w:id="10"/>
+      <w:bookmarkEnd w:id="11"/>
       <w:r>
         <w:rPr>
           <w:rFonts w:eastAsia="Calibri" w:cs="Arial" w:ascii="Arial" w:hAnsi="Arial"/>
           <w:color w:val="000000"/>
-          <w:szCs w:val="24"/>
-        </w:rPr>
-        <w:t>{%=</w:t>
-      </w:r>
+        </w:rPr>
+        <w:t>Dear Sirs</w:t>
+      </w:r>
+      <w:bookmarkEnd w:id="8"/>
+      <w:bookmarkEnd w:id="9"/>
+    </w:p>
+    <w:p>
+      <w:pPr>
+        <w:pStyle w:val="Normal"/>
+        <w:overflowPunct w:val="false"/>
+        <w:spacing w:lineRule="auto" w:line="240" w:before="0" w:after="0"/>
+        <w:jc w:val="both"/>
+        <w:rPr>
+          <w:rFonts w:ascii="Arial" w:hAnsi="Arial" w:eastAsia="Calibri" w:cs="Arial"/>
+          <w:color w:val="000000"/>
+        </w:rPr>
+      </w:pPr>
       <w:r>
         <w:rPr>
           <w:rFonts w:eastAsia="Calibri" w:cs="Arial" w:ascii="Arial" w:hAnsi="Arial"/>
           <w:color w:val="000000"/>
-          <w:szCs w:val="24"/>
-        </w:rPr>
-        <w:t>utility</w:t>
-      </w:r>
+        </w:rPr>
+      </w:r>
+    </w:p>
+    <w:p>
+      <w:pPr>
+        <w:pStyle w:val="Normal"/>
+        <w:overflowPunct w:val="false"/>
+        <w:spacing w:lineRule="auto" w:line="240" w:before="0" w:after="0"/>
+        <w:ind w:left="720" w:hanging="720"/>
+        <w:jc w:val="left"/>
+        <w:rPr>
+          <w:rFonts w:ascii="Arial" w:hAnsi="Arial" w:eastAsia="Calibri" w:cs="Arial"/>
+          <w:b/>
+          <w:b/>
+          <w:color w:val="000000"/>
+        </w:rPr>
+      </w:pPr>
       <w:r>
         <w:rPr>
           <w:rFonts w:eastAsia="Calibri" w:cs="Arial" w:ascii="Arial" w:hAnsi="Arial"/>
+          <w:b/>
           <w:color w:val="000000"/>
-          <w:szCs w:val="24"/>
-        </w:rPr>
-        <w:t>.orgName%}</w:t>
-      </w:r>
-    </w:p>
-    <w:p>
-      <w:pPr>
-        <w:pStyle w:val="Normal"/>
-        <w:overflowPunct w:val="true"/>
-        <w:spacing w:lineRule="auto" w:line="240" w:before="0" w:after="0"/>
-        <w:rPr>
+        </w:rPr>
+        <w:t>Re:</w:t>
+        <w:tab/>
+        <w:t>The Estate of the Late: {%=deceased.forename%} {%=deceased.surname%}</w:t>
+      </w:r>
+    </w:p>
+    <w:p>
+      <w:pPr>
+        <w:pStyle w:val="Normal"/>
+        <w:overflowPunct w:val="false"/>
+        <w:spacing w:lineRule="auto" w:line="240" w:before="0" w:after="0"/>
+        <w:ind w:left="720" w:hanging="0"/>
+        <w:jc w:val="left"/>
+        <w:rPr>
+          <w:rFonts w:ascii="Arial" w:hAnsi="Arial" w:eastAsia="Calibri" w:cs="Arial"/>
+          <w:b/>
+          <w:b/>
           <w:color w:val="000000"/>
         </w:rPr>
       </w:pPr>
       <w:r>
         <w:rPr>
           <w:rFonts w:eastAsia="Calibri" w:cs="Arial" w:ascii="Arial" w:hAnsi="Arial"/>
+          <w:b/>
           <w:color w:val="000000"/>
-          <w:szCs w:val="24"/>
-        </w:rPr>
-        <w:t>{%=</w:t>
-      </w:r>
+        </w:rPr>
+        <w:t>Date of death: {%=deceased.dateOfDeath%}</w:t>
+      </w:r>
+    </w:p>
+    <w:p>
+      <w:pPr>
+        <w:pStyle w:val="Normal"/>
+        <w:overflowPunct w:val="false"/>
+        <w:spacing w:lineRule="auto" w:line="240" w:before="0" w:after="0"/>
+        <w:ind w:left="720" w:hanging="0"/>
+        <w:jc w:val="both"/>
+        <w:rPr>
+          <w:color w:val="000000"/>
+        </w:rPr>
+      </w:pPr>
       <w:r>
         <w:rPr>
           <w:rFonts w:eastAsia="Calibri" w:cs="Arial" w:ascii="Arial" w:hAnsi="Arial"/>
+          <w:b/>
+          <w:bCs w:val="false"/>
           <w:color w:val="000000"/>
-          <w:szCs w:val="24"/>
-        </w:rPr>
-        <w:t>utility</w:t>
+        </w:rPr>
+        <w:t>Account Number: {%=</w:t>
       </w:r>
       <w:r>
         <w:rPr>
           <w:rFonts w:eastAsia="Calibri" w:cs="Arial" w:ascii="Arial" w:hAnsi="Arial"/>
-          <w:color w:val="000000"/>
-          <w:szCs w:val="24"/>
-        </w:rPr>
-        <w:t>.org</w:t>
-      </w:r>
-      <w:r>
-        <w:rPr>
-          <w:rFonts w:eastAsia="Calibri" w:cs="Arial" w:ascii="Arial" w:hAnsi="Arial"/>
-          <w:b w:val="false"/>
+          <w:b/>
           <w:bCs w:val="false"/>
           <w:color w:val="000000"/>
           <w:szCs w:val="24"/>
         </w:rPr>
-        <w:t>Address%}</w:t>
-      </w:r>
-    </w:p>
-    <w:p>
-      <w:pPr>
-        <w:pStyle w:val="Normal"/>
-        <w:overflowPunct w:val="true"/>
-        <w:spacing w:lineRule="auto" w:line="240" w:before="0" w:after="0"/>
-        <w:rPr>
-          <w:color w:val="000000"/>
-        </w:rPr>
-      </w:pPr>
-      <w:r>
-        <w:rPr>
-          <w:rFonts w:eastAsia="Calibri" w:cs="Arial" w:ascii="Arial" w:hAnsi="Arial"/>
-          <w:color w:val="000000"/>
-          <w:szCs w:val="24"/>
-        </w:rPr>
-        <w:tab/>
-        <w:tab/>
-      </w:r>
-    </w:p>
-    <w:p>
-      <w:pPr>
-        <w:pStyle w:val="Normal"/>
-        <w:overflowPunct w:val="true"/>
-        <w:spacing w:lineRule="auto" w:line="240" w:before="0" w:after="0"/>
-        <w:rPr>
-          <w:rFonts w:ascii="Arial" w:hAnsi="Arial" w:eastAsia="Calibri" w:cs="Arial"/>
-          <w:color w:val="000000"/>
-          <w:szCs w:val="24"/>
-        </w:rPr>
-      </w:pPr>
-      <w:r>
-        <w:rPr>
-          <w:rFonts w:eastAsia="Calibri" w:cs="Arial" w:ascii="Arial" w:hAnsi="Arial"/>
-          <w:color w:val="000000"/>
-          <w:szCs w:val="24"/>
-        </w:rPr>
-      </w:r>
-    </w:p>
-    <w:p>
-      <w:pPr>
-        <w:pStyle w:val="Normal"/>
-        <w:overflowPunct w:val="true"/>
-        <w:spacing w:lineRule="auto" w:line="240" w:before="0" w:after="0"/>
-        <w:rPr>
-          <w:rFonts w:ascii="Arial" w:hAnsi="Arial" w:eastAsia="Calibri" w:cs="Arial"/>
-          <w:color w:val="000000"/>
-          <w:szCs w:val="24"/>
-        </w:rPr>
-      </w:pPr>
-      <w:r>
-        <w:rPr>
-          <w:rFonts w:eastAsia="Calibri" w:cs="Arial" w:ascii="Arial" w:hAnsi="Arial"/>
-          <w:color w:val="000000"/>
-          <w:szCs w:val="24"/>
-        </w:rPr>
-      </w:r>
-    </w:p>
-    <w:p>
-      <w:pPr>
-        <w:pStyle w:val="Normal"/>
-        <w:widowControl/>
-        <w:overflowPunct w:val="true"/>
-        <w:bidi w:val="0"/>
-        <w:spacing w:lineRule="auto" w:line="240" w:before="0" w:after="0"/>
-        <w:ind w:left="0" w:right="0" w:firstLine="1077"/>
-        <w:rPr>
-          <w:color w:val="000000"/>
-        </w:rPr>
-      </w:pPr>
-      <w:r>
-        <w:rPr>
-          <w:color w:val="000000"/>
-        </w:rPr>
-      </w:r>
-    </w:p>
-    <w:p>
-      <w:pPr>
-        <w:pStyle w:val="Normal"/>
-        <w:widowControl/>
-        <w:overflowPunct w:val="true"/>
-        <w:bidi w:val="0"/>
-        <w:spacing w:lineRule="auto" w:line="240" w:before="0" w:after="0"/>
-        <w:ind w:left="0" w:right="0" w:firstLine="1077"/>
-        <w:rPr>
-          <w:color w:val="000000"/>
-        </w:rPr>
-      </w:pPr>
-      <w:r>
-        <w:rPr>
-          <w:rFonts w:eastAsia="Calibri" w:cs="Arial" w:ascii="Arial" w:hAnsi="Arial"/>
-          <w:color w:val="000000"/>
-          <w:szCs w:val="24"/>
-        </w:rPr>
-        <w:t xml:space="preserve">Our ref:  </w:t>
-      </w:r>
-      <w:r>
-        <w:rPr>
-          <w:rFonts w:eastAsia="Calibri" w:cs="Arial" w:ascii="Arial" w:hAnsi="Arial"/>
-          <w:color w:val="000000"/>
-          <w:sz w:val="22"/>
-          <w:szCs w:val="22"/>
-        </w:rPr>
-        <w:t>{%=reference%}</w:t>
-      </w:r>
-      <w:r>
-        <w:rPr>
-          <w:rFonts w:eastAsia="Calibri" w:cs="Arial" w:ascii="Arial" w:hAnsi="Arial"/>
-          <w:color w:val="000000"/>
-          <w:sz w:val="16"/>
-          <w:szCs w:val="16"/>
-        </w:rPr>
-        <w:t xml:space="preserve">  </w:t>
-      </w:r>
-    </w:p>
-    <w:p>
-      <w:pPr>
-        <w:pStyle w:val="Normal"/>
-        <w:widowControl/>
-        <w:overflowPunct w:val="true"/>
-        <w:bidi w:val="0"/>
-        <w:spacing w:lineRule="auto" w:line="240" w:before="0" w:after="0"/>
-        <w:ind w:left="0" w:right="0" w:firstLine="1077"/>
-        <w:rPr>
-          <w:color w:val="000000"/>
-        </w:rPr>
-      </w:pPr>
-      <w:r>
-        <w:rPr>
-          <w:rFonts w:eastAsia="Calibri" w:cs="Arial" w:ascii="Arial" w:hAnsi="Arial"/>
-          <w:color w:val="000000"/>
-          <w:szCs w:val="24"/>
-        </w:rPr>
-        <w:t xml:space="preserve">Date: </w:t>
-        <w:tab/>
-        <w:t>{%=date%}</w:t>
-      </w:r>
-      <w:r>
-        <w:rPr>
-          <w:rFonts w:eastAsia="Calibri" w:cs="Arial" w:ascii="Arial" w:hAnsi="Arial"/>
-          <w:color w:val="000000"/>
-        </w:rPr>
-        <w:tab/>
-        <w:tab/>
-      </w:r>
-    </w:p>
-    <w:p>
-      <w:pPr>
-        <w:pStyle w:val="Normal"/>
-        <w:widowControl/>
-        <w:overflowPunct w:val="true"/>
-        <w:bidi w:val="0"/>
-        <w:spacing w:lineRule="auto" w:line="240" w:before="0" w:after="0"/>
-        <w:ind w:left="0" w:right="0" w:firstLine="1077"/>
-        <w:rPr>
-          <w:color w:val="000000"/>
-        </w:rPr>
-      </w:pPr>
-      <w:r>
-        <w:rPr>
-          <w:rFonts w:eastAsia="Calibri" w:cs="Arial" w:ascii="Arial" w:hAnsi="Arial"/>
-          <w:color w:val="000000"/>
-        </w:rPr>
-        <w:t xml:space="preserve">Reply to: </w:t>
+        <w:t>utility.accountNumber</w:t>
       </w:r>
       <w:r>
         <w:rPr>
           <w:rFonts w:eastAsia="Calibri" w:cs="Arial" w:ascii="Arial" w:hAnsi="Arial"/>
           <w:b/>
+          <w:bCs w:val="false"/>
           <w:color w:val="000000"/>
         </w:rPr>
-        <w:t>TORQUAY</w:t>
-      </w:r>
-      <w:r>
-        <w:rPr>
-          <w:rFonts w:eastAsia="Calibri" w:cs="Arial" w:ascii="Arial" w:hAnsi="Arial"/>
-          <w:color w:val="000000"/>
-        </w:rPr>
-        <w:t xml:space="preserve"> office</w:t>
-      </w:r>
-    </w:p>
-    <w:p>
-      <w:pPr>
-        <w:pStyle w:val="Normal"/>
-        <w:widowControl/>
-        <w:overflowPunct w:val="true"/>
-        <w:bidi w:val="0"/>
-        <w:spacing w:lineRule="auto" w:line="240" w:before="0" w:after="0"/>
-        <w:ind w:left="0" w:right="0" w:firstLine="1077"/>
+        <w:t>%}</w:t>
+      </w:r>
+    </w:p>
+    <w:p>
+      <w:pPr>
+        <w:pStyle w:val="Normal"/>
+        <w:overflowPunct w:val="false"/>
+        <w:spacing w:lineRule="auto" w:line="240" w:before="0" w:after="0"/>
+        <w:ind w:hanging="0"/>
         <w:jc w:val="both"/>
-        <w:rPr>
-          <w:color w:val="000000"/>
-        </w:rPr>
-      </w:pPr>
-      <w:r>
-        <w:rPr>
-          <w:rFonts w:eastAsia="Calibri" w:cs="Arial" w:ascii="Arial" w:hAnsi="Arial"/>
-          <w:color w:val="000000"/>
-        </w:rPr>
-        <w:t>Tel.:</w:t>
-        <w:tab/>
-      </w:r>
-      <w:r>
-        <w:rPr>
-          <w:rFonts w:eastAsia="Calibri" w:cs="Arial" w:ascii="Arial" w:hAnsi="Arial"/>
-          <w:b/>
-          <w:color w:val="000000"/>
-        </w:rPr>
-        <w:t>01803 313656</w:t>
-      </w:r>
-      <w:bookmarkEnd w:id="6"/>
-      <w:bookmarkEnd w:id="7"/>
-    </w:p>
-    <w:p>
-      <w:pPr>
-        <w:sectPr>
-          <w:type w:val="continuous"/>
-          <w:pgSz w:w="11906" w:h="16838"/>
-          <w:pgMar w:left="1440" w:right="1440" w:gutter="0" w:header="1418" w:top="1639" w:footer="57" w:bottom="1440"/>
-          <w:cols w:num="2" w:space="0" w:equalWidth="true" w:sep="false"/>
-          <w:formProt w:val="false"/>
-          <w:textDirection w:val="lrTb"/>
-          <w:docGrid w:type="default" w:linePitch="360" w:charSpace="4096"/>
-        </w:sectPr>
-      </w:pPr>
-    </w:p>
-    <w:p>
-      <w:pPr>
-        <w:pStyle w:val="Normal"/>
-        <w:overflowPunct w:val="true"/>
-        <w:spacing w:lineRule="auto" w:line="240" w:before="0" w:after="0"/>
-        <w:jc w:val="both"/>
-        <w:rPr>
-          <w:rFonts w:ascii="Arial" w:hAnsi="Arial" w:eastAsia="Calibri" w:cs="Arial"/>
-          <w:color w:val="000000"/>
-        </w:rPr>
-      </w:pPr>
-      <w:r>
-        <w:rPr>
-          <w:rFonts w:eastAsia="Calibri" w:cs="Arial" w:ascii="Arial" w:hAnsi="Arial"/>
-          <w:color w:val="000000"/>
-        </w:rPr>
-      </w:r>
-      <w:bookmarkStart w:id="8" w:name="OLE_LINK151"/>
-      <w:bookmarkStart w:id="9" w:name="OLE_LINK161"/>
-      <w:bookmarkStart w:id="10" w:name="OLE_LINK151"/>
-      <w:bookmarkStart w:id="11" w:name="OLE_LINK161"/>
-      <w:bookmarkEnd w:id="10"/>
-      <w:bookmarkEnd w:id="11"/>
-    </w:p>
-    <w:p>
-      <w:pPr>
-        <w:pStyle w:val="Normal"/>
-        <w:overflowPunct w:val="true"/>
-        <w:spacing w:lineRule="auto" w:line="240" w:before="0" w:after="0"/>
-        <w:jc w:val="both"/>
-        <w:rPr>
-          <w:rFonts w:ascii="Arial" w:hAnsi="Arial" w:eastAsia="Calibri" w:cs="Arial"/>
-          <w:color w:val="000000"/>
-        </w:rPr>
-      </w:pPr>
-      <w:r>
-        <w:rPr>
-          <w:rFonts w:eastAsia="Calibri" w:cs="Arial" w:ascii="Arial" w:hAnsi="Arial"/>
-          <w:color w:val="000000"/>
-        </w:rPr>
-        <mc:AlternateContent>
-          <mc:Choice Requires="wps">
-            <w:drawing>
-              <wp:anchor behindDoc="0" distT="635" distB="635" distL="635" distR="635" simplePos="0" locked="0" layoutInCell="0" allowOverlap="1" relativeHeight="9">
-                <wp:simplePos x="0" y="0"/>
-                <wp:positionH relativeFrom="column">
-                  <wp:posOffset>0</wp:posOffset>
-                </wp:positionH>
-                <wp:positionV relativeFrom="page">
-                  <wp:posOffset>3167380</wp:posOffset>
-                </wp:positionV>
-                <wp:extent cx="6486525" cy="635"/>
-                <wp:effectExtent l="635" t="635" r="635" b="635"/>
-                <wp:wrapNone/>
-                <wp:docPr id="12" name="Horizontal line 2"/>
-                <a:graphic xmlns:a="http://schemas.openxmlformats.org/drawingml/2006/main">
-                  <a:graphicData uri="http://schemas.microsoft.com/office/word/2010/wordprocessingShape">
-                    <wps:wsp>
-                      <wps:cNvSpPr/>
-                      <wps:spPr>
-                        <a:xfrm>
-                          <a:off x="0" y="0"/>
-                          <a:ext cx="6486480" cy="720"/>
-                        </a:xfrm>
-                        <a:prstGeom prst="line">
-                          <a:avLst/>
-                        </a:prstGeom>
-                        <a:ln w="0">
-                          <a:solidFill>
-                            <a:srgbClr val="3465a4"/>
-                          </a:solidFill>
-                        </a:ln>
-                      </wps:spPr>
-                      <wps:style>
-                        <a:lnRef idx="0"/>
-                        <a:fillRef idx="0"/>
-                        <a:effectRef idx="0"/>
-                        <a:fontRef idx="minor"/>
-                      </wps:style>
-                      <wps:bodyPr/>
-                    </wps:wsp>
-                  </a:graphicData>
-                </a:graphic>
-              </wp:anchor>
-            </w:drawing>
-          </mc:Choice>
-          <mc:Fallback>
-            <w:pict>
-              <v:line id="shape_0" from="0pt,249.4pt" to="510.7pt,249.4pt" ID="Horizontal line 2" stroked="t" o:allowincell="f" style="position:absolute;mso-position-vertical-relative:page">
-                <v:stroke color="#3465a4" joinstyle="round" endcap="flat"/>
-                <v:fill o:detectmouseclick="t" on="false"/>
-                <w10:wrap type="none"/>
-              </v:line>
-            </w:pict>
-          </mc:Fallback>
-        </mc:AlternateContent>
-      </w:r>
-    </w:p>
-    <w:p>
-      <w:pPr>
-        <w:pStyle w:val="Normal"/>
-        <w:overflowPunct w:val="true"/>
-        <w:spacing w:lineRule="auto" w:line="240" w:before="0" w:after="0"/>
-        <w:jc w:val="both"/>
-        <w:rPr>
-          <w:rFonts w:ascii="Arial" w:hAnsi="Arial" w:eastAsia="Calibri" w:cs="Arial"/>
-          <w:color w:val="000000"/>
-        </w:rPr>
-      </w:pPr>
-      <w:r>
-        <w:rPr>
-          <w:rFonts w:eastAsia="Calibri" w:cs="Arial" w:ascii="Arial" w:hAnsi="Arial"/>
-          <w:color w:val="000000"/>
-        </w:rPr>
-      </w:r>
-    </w:p>
-    <w:p>
-      <w:pPr>
-        <w:pStyle w:val="Normal"/>
-        <w:overflowPunct w:val="true"/>
-        <w:spacing w:lineRule="auto" w:line="240" w:before="0" w:after="0"/>
-        <w:jc w:val="both"/>
-        <w:rPr>
-          <w:color w:val="000000"/>
-        </w:rPr>
-      </w:pPr>
-      <w:bookmarkStart w:id="12" w:name="OLE_LINK1"/>
-      <w:bookmarkStart w:id="13" w:name="OLE_LINK2"/>
-      <w:r>
-        <w:rPr>
-          <w:rFonts w:eastAsia="Calibri" w:cs="Arial" w:ascii="Arial" w:hAnsi="Arial"/>
-          <w:color w:val="000000"/>
-        </w:rPr>
-        <w:t>Dear Sirs</w:t>
-      </w:r>
-      <w:bookmarkEnd w:id="12"/>
-      <w:bookmarkEnd w:id="13"/>
-    </w:p>
-    <w:p>
-      <w:pPr>
-        <w:pStyle w:val="Normal"/>
-        <w:overflowPunct w:val="true"/>
-        <w:spacing w:lineRule="auto" w:line="240" w:before="0" w:after="0"/>
-        <w:jc w:val="both"/>
-        <w:rPr>
-          <w:rFonts w:ascii="Arial" w:hAnsi="Arial" w:eastAsia="Calibri" w:cs="Arial"/>
-          <w:color w:val="000000"/>
-        </w:rPr>
-      </w:pPr>
-      <w:r>
-        <w:rPr>
-          <w:rFonts w:eastAsia="Calibri" w:cs="Arial" w:ascii="Arial" w:hAnsi="Arial"/>
-          <w:color w:val="000000"/>
-        </w:rPr>
-      </w:r>
-    </w:p>
-    <w:p>
-      <w:pPr>
-        <w:pStyle w:val="Normal"/>
-        <w:overflowPunct w:val="true"/>
-        <w:spacing w:lineRule="auto" w:line="240" w:before="0" w:after="0"/>
-        <w:ind w:left="720" w:hanging="720"/>
-        <w:jc w:val="both"/>
-        <w:rPr>
-          <w:color w:val="000000"/>
-        </w:rPr>
-      </w:pPr>
-      <w:r>
-        <w:rPr>
-          <w:rFonts w:eastAsia="Calibri" w:cs="Arial" w:ascii="Arial" w:hAnsi="Arial"/>
-          <w:b/>
-          <w:color w:val="000000"/>
-        </w:rPr>
-        <w:t>Re:</w:t>
-        <w:tab/>
-        <w:t>The Estate of the Late: {%=deceased.forename%} {%=deceased.surname%}</w:t>
-      </w:r>
-    </w:p>
-    <w:p>
-      <w:pPr>
-        <w:pStyle w:val="Normal"/>
-        <w:overflowPunct w:val="true"/>
-        <w:spacing w:lineRule="auto" w:line="240" w:before="0" w:after="0"/>
-        <w:ind w:left="720" w:hanging="0"/>
-        <w:jc w:val="both"/>
-        <w:rPr>
-          <w:color w:val="000000"/>
-        </w:rPr>
-      </w:pPr>
-      <w:r>
-        <w:rPr>
-          <w:rFonts w:eastAsia="Calibri" w:cs="Arial" w:ascii="Arial" w:hAnsi="Arial"/>
-          <w:b/>
-          <w:color w:val="000000"/>
-        </w:rPr>
-        <w:t>Date of death: {%=deceased.dateOfDeath%}</w:t>
-      </w:r>
-    </w:p>
-    <w:p>
-      <w:pPr>
-        <w:pStyle w:val="Normal"/>
-        <w:overflowPunct w:val="true"/>
-        <w:spacing w:lineRule="auto" w:line="240" w:before="0" w:after="0"/>
-        <w:ind w:left="720" w:hanging="0"/>
-        <w:jc w:val="both"/>
-        <w:rPr>
-          <w:color w:val="000000"/>
-        </w:rPr>
-      </w:pPr>
-      <w:r>
-        <w:rPr>
-          <w:rFonts w:eastAsia="Calibri" w:cs="Arial" w:ascii="Arial" w:hAnsi="Arial"/>
-          <w:b/>
-          <w:color w:val="000000"/>
-        </w:rPr>
-        <w:t xml:space="preserve">Account </w:t>
-      </w:r>
-      <w:r>
-        <w:rPr>
-          <w:rFonts w:eastAsia="Calibri" w:cs="Arial" w:ascii="Arial" w:hAnsi="Arial"/>
-          <w:b/>
-          <w:color w:val="000000"/>
-        </w:rPr>
-        <w:t>Number</w:t>
-      </w:r>
-      <w:r>
-        <w:rPr>
-          <w:rFonts w:eastAsia="Calibri" w:cs="Arial" w:ascii="Arial" w:hAnsi="Arial"/>
-          <w:b/>
-          <w:color w:val="000000"/>
-        </w:rPr>
-        <w:t xml:space="preserve">: </w:t>
-      </w:r>
-      <w:r>
-        <w:rPr>
-          <w:rFonts w:eastAsia="Calibri" w:cs="Arial" w:ascii="Arial" w:hAnsi="Arial"/>
-          <w:b/>
-          <w:color w:val="000000"/>
-        </w:rPr>
-        <w:t>{%=</w:t>
-      </w:r>
-      <w:r>
-        <w:rPr>
-          <w:rFonts w:eastAsia="Calibri" w:cs="Arial" w:ascii="Arial" w:hAnsi="Arial"/>
-          <w:b/>
-          <w:color w:val="000000"/>
-          <w:szCs w:val="24"/>
-        </w:rPr>
-        <w:t>utility.accountNumber</w:t>
-      </w:r>
-      <w:r>
-        <w:rPr>
-          <w:rFonts w:eastAsia="Calibri" w:cs="Arial" w:ascii="Arial" w:hAnsi="Arial"/>
-          <w:b/>
-          <w:color w:val="000000"/>
-        </w:rPr>
-        <w:t>%}</w:t>
-      </w:r>
-    </w:p>
-    <w:p>
-      <w:pPr>
-        <w:pStyle w:val="Normal"/>
-        <w:overflowPunct w:val="true"/>
-        <w:spacing w:lineRule="auto" w:line="240" w:before="0" w:after="0"/>
-        <w:jc w:val="both"/>
-        <w:rPr>
-          <w:rFonts w:ascii="Arial" w:hAnsi="Arial" w:eastAsia="Calibri" w:cs="Arial"/>
-        </w:rPr>
-      </w:pPr>
-      <w:r>
-        <w:rPr>
-          <w:rFonts w:eastAsia="Calibri" w:cs="Arial" w:ascii="Arial" w:hAnsi="Arial"/>
-        </w:rPr>
+        <w:rPr/>
+      </w:pPr>
+      <w:r>
+        <w:rPr/>
       </w:r>
     </w:p>
     <w:p>
@@ -872,7 +967,10 @@
         </w:rPr>
       </w:pPr>
       <w:r>
-        <w:rPr/>
+        <w:rPr>
+          <w:rFonts w:eastAsia="Calibri" w:cs="Arial" w:ascii="Arial" w:hAnsi="Arial"/>
+          <w:lang w:val="en-US"/>
+        </w:rPr>
       </w:r>
     </w:p>
     <w:p>
@@ -904,7 +1002,10 @@
         </w:rPr>
       </w:pPr>
       <w:r>
-        <w:rPr/>
+        <w:rPr>
+          <w:rFonts w:eastAsia="Calibri" w:cs="Arial" w:ascii="Arial" w:hAnsi="Arial"/>
+          <w:lang w:val="en-US"/>
+        </w:rPr>
       </w:r>
     </w:p>
     <w:p>
@@ -936,7 +1037,10 @@
         </w:rPr>
       </w:pPr>
       <w:r>
-        <w:rPr/>
+        <w:rPr>
+          <w:rFonts w:eastAsia="Calibri" w:cs="Arial" w:ascii="Arial" w:hAnsi="Arial"/>
+          <w:lang w:val="en-US"/>
+        </w:rPr>
       </w:r>
     </w:p>
     <w:p>
@@ -968,7 +1072,10 @@
         </w:rPr>
       </w:pPr>
       <w:r>
-        <w:rPr/>
+        <w:rPr>
+          <w:rFonts w:eastAsia="Calibri" w:cs="Arial" w:ascii="Arial" w:hAnsi="Arial"/>
+          <w:lang w:val="en-US"/>
+        </w:rPr>
       </w:r>
     </w:p>
     <w:p>
@@ -1009,7 +1116,10 @@
         </w:rPr>
       </w:pPr>
       <w:r>
-        <w:rPr/>
+        <w:rPr>
+          <w:rFonts w:eastAsia="Calibri" w:cs="Arial" w:ascii="Arial" w:hAnsi="Arial"/>
+          <w:lang w:val="en-US"/>
+        </w:rPr>
       </w:r>
     </w:p>
     <w:p>
@@ -1033,31 +1143,34 @@
     <w:p>
       <w:pPr>
         <w:pStyle w:val="Normal"/>
+        <w:overflowPunct w:val="false"/>
         <w:spacing w:lineRule="auto" w:line="240" w:before="0" w:after="0"/>
         <w:jc w:val="both"/>
         <w:rPr>
           <w:rFonts w:ascii="Arial" w:hAnsi="Arial" w:eastAsia="Calibri" w:cs="Arial"/>
-          <w:lang w:val="en-US"/>
-        </w:rPr>
-      </w:pPr>
-      <w:r>
-        <w:rPr/>
-      </w:r>
-    </w:p>
-    <w:p>
-      <w:pPr>
-        <w:pStyle w:val="Normal"/>
+        </w:rPr>
+      </w:pPr>
+      <w:r>
+        <w:rPr>
+          <w:rFonts w:eastAsia="Calibri" w:cs="Arial" w:ascii="Arial" w:hAnsi="Arial"/>
+        </w:rPr>
+      </w:r>
+    </w:p>
+    <w:p>
+      <w:pPr>
+        <w:pStyle w:val="Normal"/>
+        <w:overflowPunct w:val="false"/>
         <w:spacing w:lineRule="auto" w:line="240" w:before="0" w:after="0"/>
         <w:jc w:val="both"/>
         <w:rPr>
           <w:rFonts w:ascii="Arial" w:hAnsi="Arial" w:eastAsia="Calibri" w:cs="Arial"/>
-          <w:lang w:val="en-US"/>
+          <w:color w:val="000000"/>
         </w:rPr>
       </w:pPr>
       <w:r>
         <w:rPr>
           <w:rFonts w:eastAsia="Calibri" w:cs="Arial" w:ascii="Arial" w:hAnsi="Arial"/>
-          <w:lang w:val="en-US"/>
+          <w:color w:val="000000"/>
         </w:rPr>
         <w:t>Yours faithfully</w:t>
       </w:r>
@@ -1065,25 +1178,50 @@
     <w:p>
       <w:pPr>
         <w:pStyle w:val="Normal"/>
+        <w:overflowPunct w:val="false"/>
         <w:spacing w:lineRule="auto" w:line="240" w:before="0" w:after="0"/>
         <w:jc w:val="both"/>
         <w:rPr>
           <w:rFonts w:ascii="Arial" w:hAnsi="Arial" w:eastAsia="Calibri" w:cs="Arial"/>
-          <w:lang w:val="en-US"/>
-        </w:rPr>
-      </w:pPr>
-      <w:r>
-        <w:rPr/>
-      </w:r>
-    </w:p>
-    <w:p>
-      <w:pPr>
-        <w:pStyle w:val="Normal"/>
+          <w:color w:val="000000"/>
+        </w:rPr>
+      </w:pPr>
+      <w:r>
+        <w:rPr>
+          <w:rFonts w:eastAsia="Calibri" w:cs="Arial" w:ascii="Arial" w:hAnsi="Arial"/>
+          <w:color w:val="000000"/>
+        </w:rPr>
+      </w:r>
+    </w:p>
+    <w:p>
+      <w:pPr>
+        <w:pStyle w:val="Normal"/>
+        <w:overflowPunct w:val="false"/>
         <w:spacing w:lineRule="auto" w:line="240" w:before="0" w:after="0"/>
         <w:jc w:val="both"/>
         <w:rPr>
           <w:rFonts w:ascii="Arial" w:hAnsi="Arial" w:eastAsia="Calibri" w:cs="Arial"/>
-          <w:lang w:val="en-US"/>
+          <w:color w:val="000000"/>
+        </w:rPr>
+      </w:pPr>
+      <w:r>
+        <w:rPr>
+          <w:rFonts w:eastAsia="Calibri" w:cs="Arial" w:ascii="Arial" w:hAnsi="Arial"/>
+          <w:color w:val="000000"/>
+        </w:rPr>
+      </w:r>
+    </w:p>
+    <w:p>
+      <w:pPr>
+        <w:pStyle w:val="Normal"/>
+        <w:overflowPunct w:val="false"/>
+        <w:spacing w:lineRule="auto" w:line="240" w:before="0" w:after="0"/>
+        <w:jc w:val="both"/>
+        <w:rPr>
+          <w:rFonts w:ascii="Arial" w:hAnsi="Arial" w:eastAsia="Calibri" w:cs="Arial"/>
+          <w:b/>
+          <w:b/>
+          <w:color w:val="000000"/>
         </w:rPr>
       </w:pPr>
       <w:r>
@@ -1098,7 +1236,7 @@
     <w:p>
       <w:pPr>
         <w:pStyle w:val="Normal"/>
-        <w:overflowPunct w:val="true"/>
+        <w:overflowPunct w:val="false"/>
         <w:spacing w:lineRule="auto" w:line="240" w:before="0" w:after="0"/>
         <w:jc w:val="both"/>
         <w:rPr>
@@ -1117,7 +1255,7 @@
     <w:p>
       <w:pPr>
         <w:pStyle w:val="Normal"/>
-        <w:overflowPunct w:val="true"/>
+        <w:overflowPunct w:val="false"/>
         <w:spacing w:lineRule="auto" w:line="240" w:before="0" w:after="0"/>
         <w:jc w:val="both"/>
         <w:rPr>
@@ -1133,7 +1271,7 @@
     <w:p>
       <w:pPr>
         <w:pStyle w:val="Normal"/>
-        <w:overflowPunct w:val="true"/>
+        <w:overflowPunct w:val="false"/>
         <w:spacing w:lineRule="auto" w:line="240" w:before="0" w:after="0"/>
         <w:jc w:val="both"/>
         <w:rPr>
@@ -1145,12 +1283,6 @@
           <w:rFonts w:eastAsia="Calibri" w:cs="Arial" w:ascii="Arial" w:hAnsi="Arial"/>
         </w:rPr>
         <w:t>Enc</w:t>
-      </w:r>
-      <w:r>
-        <w:rPr>
-          <w:rFonts w:eastAsia="Calibri" w:cs="Arial" w:ascii="Arial" w:hAnsi="Arial"/>
-        </w:rPr>
-        <w:t>l</w:t>
       </w:r>
     </w:p>
     <w:p>
@@ -1158,7 +1290,7 @@
         <w:pStyle w:val="Normal"/>
         <w:widowControl/>
         <w:bidi w:val="0"/>
-        <w:spacing w:lineRule="auto" w:line="259" w:before="0" w:after="160"/>
+        <w:spacing w:lineRule="auto" w:line="259" w:before="0" w:after="0"/>
         <w:jc w:val="left"/>
         <w:rPr/>
       </w:pPr>
@@ -1201,38 +1333,68 @@
   <w:p>
     <w:pPr>
       <w:pStyle w:val="Footer"/>
-      <w:rPr/>
+      <w:rPr>
+        <w:rFonts w:ascii="Arial" w:hAnsi="Arial" w:eastAsia="Calibri" w:cs="Arial"/>
+        <w:szCs w:val="24"/>
+      </w:rPr>
     </w:pPr>
     <w:r>
-      <w:rPr/>
+      <w:rPr>
+        <w:rFonts w:eastAsia="Calibri" w:cs="Arial" w:ascii="Arial" w:hAnsi="Arial"/>
+        <w:szCs w:val="24"/>
+      </w:rPr>
+      <w:drawing>
+        <wp:anchor behindDoc="1" distT="0" distB="0" distL="0" distR="0" simplePos="0" locked="0" layoutInCell="0" allowOverlap="1" relativeHeight="2">
+          <wp:simplePos x="0" y="0"/>
+          <wp:positionH relativeFrom="page">
+            <wp:posOffset>0</wp:posOffset>
+          </wp:positionH>
+          <wp:positionV relativeFrom="page">
+            <wp:posOffset>9324975</wp:posOffset>
+          </wp:positionV>
+          <wp:extent cx="7560310" cy="1318260"/>
+          <wp:effectExtent l="0" t="0" r="0" b="0"/>
+          <wp:wrapNone/>
+          <wp:docPr id="8" name="Image2" descr=""/>
+          <wp:cNvGraphicFramePr>
+            <a:graphicFrameLocks xmlns:a="http://schemas.openxmlformats.org/drawingml/2006/main" noChangeAspect="1"/>
+          </wp:cNvGraphicFramePr>
+          <a:graphic xmlns:a="http://schemas.openxmlformats.org/drawingml/2006/main">
+            <a:graphicData uri="http://schemas.openxmlformats.org/drawingml/2006/picture">
+              <pic:pic xmlns:pic="http://schemas.openxmlformats.org/drawingml/2006/picture">
+                <pic:nvPicPr>
+                  <pic:cNvPr id="8" name="Image2" descr=""/>
+                  <pic:cNvPicPr>
+                    <a:picLocks noChangeAspect="1" noChangeArrowheads="1"/>
+                  </pic:cNvPicPr>
+                </pic:nvPicPr>
+                <pic:blipFill>
+                  <a:blip r:embed="rId1"/>
+                  <a:srcRect l="0" t="87858" r="0" b="-7"/>
+                  <a:stretch>
+                    <a:fillRect/>
+                  </a:stretch>
+                </pic:blipFill>
+                <pic:spPr bwMode="auto">
+                  <a:xfrm>
+                    <a:off x="0" y="0"/>
+                    <a:ext cx="7560310" cy="1318260"/>
+                  </a:xfrm>
+                  <a:prstGeom prst="rect">
+                    <a:avLst/>
+                  </a:prstGeom>
+                </pic:spPr>
+              </pic:pic>
+            </a:graphicData>
+          </a:graphic>
+        </wp:anchor>
+      </w:drawing>
     </w:r>
   </w:p>
   <w:p>
     <w:pPr>
       <w:pStyle w:val="Normal"/>
-      <w:tabs>
-        <w:tab w:val="clear" w:pos="720"/>
-        <w:tab w:val="center" w:pos="4513" w:leader="none"/>
-        <w:tab w:val="right" w:pos="9026" w:leader="none"/>
-      </w:tabs>
-      <w:overflowPunct w:val="true"/>
-      <w:spacing w:lineRule="auto" w:line="240" w:before="0" w:after="0"/>
-      <w:rPr>
-        <w:rFonts w:ascii="Arial" w:hAnsi="Arial" w:eastAsia="Calibri" w:cs="Arial"/>
-        <w:szCs w:val="24"/>
-      </w:rPr>
-    </w:pPr>
-    <w:r>
-      <w:rPr>
-        <w:rFonts w:eastAsia="Calibri" w:cs="Arial" w:ascii="Arial" w:hAnsi="Arial"/>
-        <w:szCs w:val="24"/>
-      </w:rPr>
-    </w:r>
-  </w:p>
-  <w:p>
-    <w:pPr>
-      <w:pStyle w:val="Normal"/>
-      <w:overflowPunct w:val="true"/>
+      <w:overflowPunct w:val="false"/>
       <w:spacing w:lineRule="auto" w:line="240" w:before="0" w:after="0"/>
       <w:rPr>
         <w:rFonts w:ascii="Arial" w:hAnsi="Arial" w:eastAsia="Calibri" w:cs="Arial"/>
@@ -1255,7 +1417,7 @@
         <w:tab w:val="center" w:pos="4320" w:leader="none"/>
         <w:tab w:val="right" w:pos="8640" w:leader="none"/>
       </w:tabs>
-      <w:overflowPunct w:val="true"/>
+      <w:overflowPunct w:val="false"/>
       <w:spacing w:lineRule="auto" w:line="240" w:before="0" w:after="0"/>
       <w:jc w:val="center"/>
       <w:rPr>
@@ -1307,7 +1469,7 @@
         <w:tab w:val="center" w:pos="4320" w:leader="none"/>
         <w:tab w:val="right" w:pos="8640" w:leader="none"/>
       </w:tabs>
-      <w:overflowPunct w:val="true"/>
+      <w:overflowPunct w:val="false"/>
       <w:spacing w:lineRule="auto" w:line="240" w:before="0" w:after="0"/>
       <w:jc w:val="center"/>
       <w:rPr>
@@ -1333,7 +1495,7 @@
         <w:tab w:val="center" w:pos="4513" w:leader="none"/>
         <w:tab w:val="right" w:pos="9026" w:leader="none"/>
       </w:tabs>
-      <w:overflowPunct w:val="true"/>
+      <w:overflowPunct w:val="false"/>
       <w:spacing w:lineRule="auto" w:line="240" w:before="0" w:after="0"/>
       <w:rPr>
         <w:rFonts w:ascii="Arial" w:hAnsi="Arial" w:eastAsia="Calibri" w:cs="Arial"/>
@@ -1360,7 +1522,7 @@
                   </pic:cNvPicPr>
                 </pic:nvPicPr>
                 <pic:blipFill>
-                  <a:blip r:embed="rId1"/>
+                  <a:blip r:embed="rId2"/>
                   <a:stretch>
                     <a:fillRect/>
                   </a:stretch>
@@ -1408,7 +1570,7 @@
                   </pic:cNvPicPr>
                 </pic:nvPicPr>
                 <pic:blipFill>
-                  <a:blip r:embed="rId2"/>
+                  <a:blip r:embed="rId3"/>
                   <a:stretch>
                     <a:fillRect/>
                   </a:stretch>
@@ -1456,7 +1618,7 @@
                   </pic:cNvPicPr>
                 </pic:nvPicPr>
                 <pic:blipFill>
-                  <a:blip r:embed="rId3"/>
+                  <a:blip r:embed="rId4"/>
                   <a:stretch>
                     <a:fillRect/>
                   </a:stretch>
@@ -1510,7 +1672,7 @@
           <wp:extent cx="7560310" cy="10692130"/>
           <wp:effectExtent l="0" t="0" r="0" b="0"/>
           <wp:wrapNone/>
-          <wp:docPr id="4" name="WordPictureWatermark76053610" descr=""/>
+          <wp:docPr id="7" name="WordPictureWatermark76053610" descr=""/>
           <wp:cNvGraphicFramePr>
             <a:graphicFrameLocks xmlns:a="http://schemas.openxmlformats.org/drawingml/2006/main" noChangeAspect="1"/>
           </wp:cNvGraphicFramePr>
@@ -1518,7 +1680,7 @@
             <a:graphicData uri="http://schemas.openxmlformats.org/drawingml/2006/picture">
               <pic:pic xmlns:pic="http://schemas.openxmlformats.org/drawingml/2006/picture">
                 <pic:nvPicPr>
-                  <pic:cNvPr id="4" name="WordPictureWatermark76053610" descr=""/>
+                  <pic:cNvPr id="7" name="WordPictureWatermark76053610" descr=""/>
                   <pic:cNvPicPr>
                     <a:picLocks noChangeAspect="1" noChangeArrowheads="1"/>
                   </pic:cNvPicPr>
@@ -1560,54 +1722,6 @@
       </w:rPr>
     </w:pPr>
     <w:r>
-      <w:drawing>
-        <wp:anchor behindDoc="1" distT="0" distB="0" distL="0" distR="0" simplePos="0" locked="0" layoutInCell="0" allowOverlap="1" relativeHeight="2">
-          <wp:simplePos x="0" y="0"/>
-          <wp:positionH relativeFrom="column">
-            <wp:posOffset>-914400</wp:posOffset>
-          </wp:positionH>
-          <wp:positionV relativeFrom="paragraph">
-            <wp:posOffset>-786130</wp:posOffset>
-          </wp:positionV>
-          <wp:extent cx="7560310" cy="10501630"/>
-          <wp:effectExtent l="0" t="0" r="0" b="0"/>
-          <wp:wrapNone/>
-          <wp:docPr id="5" name="WordPictureWatermark76053611" descr=""/>
-          <wp:cNvGraphicFramePr>
-            <a:graphicFrameLocks xmlns:a="http://schemas.openxmlformats.org/drawingml/2006/main" noChangeAspect="1"/>
-          </wp:cNvGraphicFramePr>
-          <a:graphic xmlns:a="http://schemas.openxmlformats.org/drawingml/2006/main">
-            <a:graphicData uri="http://schemas.openxmlformats.org/drawingml/2006/picture">
-              <pic:pic xmlns:pic="http://schemas.openxmlformats.org/drawingml/2006/picture">
-                <pic:nvPicPr>
-                  <pic:cNvPr id="5" name="WordPictureWatermark76053611" descr=""/>
-                  <pic:cNvPicPr>
-                    <a:picLocks noChangeAspect="1" noChangeArrowheads="1"/>
-                  </pic:cNvPicPr>
-                </pic:nvPicPr>
-                <pic:blipFill>
-                  <a:blip r:embed="rId1"/>
-                  <a:srcRect l="0" t="3249" r="0" b="0"/>
-                  <a:stretch>
-                    <a:fillRect/>
-                  </a:stretch>
-                </pic:blipFill>
-                <pic:spPr bwMode="auto">
-                  <a:xfrm>
-                    <a:off x="0" y="0"/>
-                    <a:ext cx="7560310" cy="10501630"/>
-                  </a:xfrm>
-                  <a:prstGeom prst="rect">
-                    <a:avLst/>
-                  </a:prstGeom>
-                </pic:spPr>
-              </pic:pic>
-            </a:graphicData>
-          </a:graphic>
-        </wp:anchor>
-      </w:drawing>
-    </w:r>
-    <w:r>
       <w:rPr>
         <w:sz w:val="18"/>
         <w:szCs w:val="18"/>
@@ -1625,64 +1739,6 @@
       </w:rPr>
     </w:pPr>
     <w:r>
-      <mc:AlternateContent>
-        <mc:Choice Requires="wps">
-          <w:drawing>
-            <wp:anchor behindDoc="1" distT="635" distB="635" distL="635" distR="635" simplePos="0" locked="0" layoutInCell="0" allowOverlap="1" relativeHeight="4">
-              <wp:simplePos x="0" y="0"/>
-              <wp:positionH relativeFrom="page">
-                <wp:posOffset>756285</wp:posOffset>
-              </wp:positionH>
-              <wp:positionV relativeFrom="paragraph">
-                <wp:posOffset>147320</wp:posOffset>
-              </wp:positionV>
-              <wp:extent cx="635" cy="2771775"/>
-              <wp:effectExtent l="635" t="635" r="635" b="635"/>
-              <wp:wrapNone/>
-              <wp:docPr id="6" name="Vertical line 1"/>
-              <a:graphic xmlns:a="http://schemas.openxmlformats.org/drawingml/2006/main">
-                <a:graphicData uri="http://schemas.microsoft.com/office/word/2010/wordprocessingShape">
-                  <wps:wsp>
-                    <wps:cNvSpPr/>
-                    <wps:spPr>
-                      <a:xfrm>
-                        <a:off x="0" y="0"/>
-                        <a:ext cx="720" cy="2771640"/>
-                      </a:xfrm>
-                      <a:prstGeom prst="line">
-                        <a:avLst/>
-                      </a:prstGeom>
-                      <a:ln w="0">
-                        <a:solidFill>
-                          <a:srgbClr val="3465a4"/>
-                        </a:solidFill>
-                      </a:ln>
-                    </wps:spPr>
-                    <wps:style>
-                      <a:lnRef idx="0"/>
-                      <a:fillRef idx="0"/>
-                      <a:effectRef idx="0"/>
-                      <a:fontRef idx="minor"/>
-                    </wps:style>
-                    <wps:bodyPr/>
-                  </wps:wsp>
-                </a:graphicData>
-              </a:graphic>
-            </wp:anchor>
-          </w:drawing>
-        </mc:Choice>
-        <mc:Fallback>
-          <w:pict>
-            <v:line id="shape_0" from="59.55pt,11.6pt" to="59.55pt,229.8pt" ID="Vertical line 1" stroked="t" o:allowincell="f" style="position:absolute;mso-position-horizontal-relative:page">
-              <v:stroke color="#3465a4" joinstyle="round" endcap="flat"/>
-              <v:fill o:detectmouseclick="t" on="false"/>
-              <w10:wrap type="none"/>
-            </v:line>
-          </w:pict>
-        </mc:Fallback>
-      </mc:AlternateContent>
-    </w:r>
-    <w:r>
       <w:rPr>
         <w:sz w:val="18"/>
         <w:szCs w:val="18"/>
@@ -1705,6 +1761,22 @@
         <w:szCs w:val="18"/>
       </w:rPr>
       <w:t>4-5 Hauley Road, Dartmouth, TQ6 9AA</w:t>
+    </w:r>
+  </w:p>
+  <w:p>
+    <w:pPr>
+      <w:pStyle w:val="Header"/>
+      <w:jc w:val="center"/>
+      <w:rPr>
+        <w:sz w:val="18"/>
+        <w:szCs w:val="18"/>
+      </w:rPr>
+    </w:pPr>
+    <w:r>
+      <w:rPr>
+        <w:sz w:val="18"/>
+        <w:szCs w:val="18"/>
+      </w:rPr>
     </w:r>
   </w:p>
 </w:hdr>
@@ -1722,54 +1794,6 @@
       </w:rPr>
     </w:pPr>
     <w:r>
-      <w:drawing>
-        <wp:anchor behindDoc="1" distT="0" distB="0" distL="0" distR="0" simplePos="0" locked="0" layoutInCell="0" allowOverlap="1" relativeHeight="2">
-          <wp:simplePos x="0" y="0"/>
-          <wp:positionH relativeFrom="column">
-            <wp:posOffset>-914400</wp:posOffset>
-          </wp:positionH>
-          <wp:positionV relativeFrom="paragraph">
-            <wp:posOffset>-786130</wp:posOffset>
-          </wp:positionV>
-          <wp:extent cx="7560310" cy="10501630"/>
-          <wp:effectExtent l="0" t="0" r="0" b="0"/>
-          <wp:wrapNone/>
-          <wp:docPr id="7" name="WordPictureWatermark76053611" descr=""/>
-          <wp:cNvGraphicFramePr>
-            <a:graphicFrameLocks xmlns:a="http://schemas.openxmlformats.org/drawingml/2006/main" noChangeAspect="1"/>
-          </wp:cNvGraphicFramePr>
-          <a:graphic xmlns:a="http://schemas.openxmlformats.org/drawingml/2006/main">
-            <a:graphicData uri="http://schemas.openxmlformats.org/drawingml/2006/picture">
-              <pic:pic xmlns:pic="http://schemas.openxmlformats.org/drawingml/2006/picture">
-                <pic:nvPicPr>
-                  <pic:cNvPr id="7" name="WordPictureWatermark76053611" descr=""/>
-                  <pic:cNvPicPr>
-                    <a:picLocks noChangeAspect="1" noChangeArrowheads="1"/>
-                  </pic:cNvPicPr>
-                </pic:nvPicPr>
-                <pic:blipFill>
-                  <a:blip r:embed="rId1"/>
-                  <a:srcRect l="0" t="3249" r="0" b="0"/>
-                  <a:stretch>
-                    <a:fillRect/>
-                  </a:stretch>
-                </pic:blipFill>
-                <pic:spPr bwMode="auto">
-                  <a:xfrm>
-                    <a:off x="0" y="0"/>
-                    <a:ext cx="7560310" cy="10501630"/>
-                  </a:xfrm>
-                  <a:prstGeom prst="rect">
-                    <a:avLst/>
-                  </a:prstGeom>
-                </pic:spPr>
-              </pic:pic>
-            </a:graphicData>
-          </a:graphic>
-        </wp:anchor>
-      </w:drawing>
-    </w:r>
-    <w:r>
       <w:rPr>
         <w:sz w:val="18"/>
         <w:szCs w:val="18"/>
@@ -1787,64 +1811,6 @@
       </w:rPr>
     </w:pPr>
     <w:r>
-      <mc:AlternateContent>
-        <mc:Choice Requires="wps">
-          <w:drawing>
-            <wp:anchor behindDoc="1" distT="635" distB="635" distL="635" distR="635" simplePos="0" locked="0" layoutInCell="0" allowOverlap="1" relativeHeight="4">
-              <wp:simplePos x="0" y="0"/>
-              <wp:positionH relativeFrom="page">
-                <wp:posOffset>756285</wp:posOffset>
-              </wp:positionH>
-              <wp:positionV relativeFrom="paragraph">
-                <wp:posOffset>147320</wp:posOffset>
-              </wp:positionV>
-              <wp:extent cx="635" cy="2771775"/>
-              <wp:effectExtent l="635" t="635" r="635" b="635"/>
-              <wp:wrapNone/>
-              <wp:docPr id="8" name="Vertical line 1"/>
-              <a:graphic xmlns:a="http://schemas.openxmlformats.org/drawingml/2006/main">
-                <a:graphicData uri="http://schemas.microsoft.com/office/word/2010/wordprocessingShape">
-                  <wps:wsp>
-                    <wps:cNvSpPr/>
-                    <wps:spPr>
-                      <a:xfrm>
-                        <a:off x="0" y="0"/>
-                        <a:ext cx="720" cy="2771640"/>
-                      </a:xfrm>
-                      <a:prstGeom prst="line">
-                        <a:avLst/>
-                      </a:prstGeom>
-                      <a:ln w="0">
-                        <a:solidFill>
-                          <a:srgbClr val="3465a4"/>
-                        </a:solidFill>
-                      </a:ln>
-                    </wps:spPr>
-                    <wps:style>
-                      <a:lnRef idx="0"/>
-                      <a:fillRef idx="0"/>
-                      <a:effectRef idx="0"/>
-                      <a:fontRef idx="minor"/>
-                    </wps:style>
-                    <wps:bodyPr/>
-                  </wps:wsp>
-                </a:graphicData>
-              </a:graphic>
-            </wp:anchor>
-          </w:drawing>
-        </mc:Choice>
-        <mc:Fallback>
-          <w:pict>
-            <v:line id="shape_0" from="59.55pt,11.6pt" to="59.55pt,229.8pt" ID="Vertical line 1" stroked="t" o:allowincell="f" style="position:absolute;mso-position-horizontal-relative:page">
-              <v:stroke color="#3465a4" joinstyle="round" endcap="flat"/>
-              <v:fill o:detectmouseclick="t" on="false"/>
-              <w10:wrap type="none"/>
-            </v:line>
-          </w:pict>
-        </mc:Fallback>
-      </mc:AlternateContent>
-    </w:r>
-    <w:r>
       <w:rPr>
         <w:sz w:val="18"/>
         <w:szCs w:val="18"/>
@@ -1867,6 +1833,22 @@
         <w:szCs w:val="18"/>
       </w:rPr>
       <w:t>4-5 Hauley Road, Dartmouth, TQ6 9AA</w:t>
+    </w:r>
+  </w:p>
+  <w:p>
+    <w:pPr>
+      <w:pStyle w:val="Header"/>
+      <w:jc w:val="center"/>
+      <w:rPr>
+        <w:sz w:val="18"/>
+        <w:szCs w:val="18"/>
+      </w:rPr>
+    </w:pPr>
+    <w:r>
+      <w:rPr>
+        <w:sz w:val="18"/>
+        <w:szCs w:val="18"/>
+      </w:rPr>
     </w:r>
   </w:p>
 </w:hdr>
@@ -2269,7 +2251,7 @@
       <w:widowControl/>
       <w:suppressAutoHyphens w:val="true"/>
       <w:bidi w:val="0"/>
-      <w:spacing w:lineRule="auto" w:line="259" w:before="0" w:after="160"/>
+      <w:spacing w:lineRule="auto" w:line="259" w:before="0" w:after="0"/>
       <w:jc w:val="left"/>
     </w:pPr>
     <w:rPr>
@@ -2306,13 +2288,6 @@
     <w:qFormat/>
     <w:rsid w:val="007b3f99"/>
     <w:rPr/>
-  </w:style>
-  <w:style w:type="character" w:styleId="SourceText">
-    <w:name w:val="Source Text"/>
-    <w:qFormat/>
-    <w:rPr>
-      <w:rFonts w:ascii="Liberation Mono" w:hAnsi="Liberation Mono" w:eastAsia="Liberation Mono" w:cs="Liberation Mono"/>
-    </w:rPr>
   </w:style>
   <w:style w:type="paragraph" w:styleId="Heading">
     <w:name w:val="Heading"/>
@@ -2408,6 +2383,13 @@
       </w:tabs>
       <w:spacing w:lineRule="auto" w:line="240" w:before="0" w:after="0"/>
     </w:pPr>
+    <w:rPr/>
+  </w:style>
+  <w:style w:type="paragraph" w:styleId="FrameContents">
+    <w:name w:val="Frame Contents"/>
+    <w:basedOn w:val="Normal"/>
+    <w:qFormat/>
+    <w:pPr/>
     <w:rPr/>
   </w:style>
   <w:style w:type="numbering" w:styleId="NoList" w:default="1">

</xml_diff>

<commit_message>
Warning when address data not found
</commit_message>
<xml_diff>
--- a/resources/darbylaw/templates/utility-notification.docx
+++ b/resources/darbylaw/templates/utility-notification.docx
@@ -5,7 +5,7 @@
     <w:p>
       <w:pPr>
         <w:pStyle w:val="Normal"/>
-        <w:overflowPunct w:val="true"/>
+        <w:overflowPunct w:val="false"/>
         <w:spacing w:lineRule="auto" w:line="240" w:before="0" w:after="0"/>
         <w:rPr>
           <w:rFonts w:ascii="DejaVu Sans Condensed" w:hAnsi="DejaVu Sans Condensed" w:eastAsia="Calibri" w:cs="Arial"/>
@@ -20,70 +20,7 @@
         <mc:AlternateContent>
           <mc:Choice Requires="wps">
             <w:drawing>
-              <wp:anchor behindDoc="0" distT="0" distB="0" distL="0" distR="0" simplePos="0" locked="0" layoutInCell="0" allowOverlap="1" relativeHeight="9">
-                <wp:simplePos x="0" y="0"/>
-                <wp:positionH relativeFrom="page">
-                  <wp:posOffset>323850</wp:posOffset>
-                </wp:positionH>
-                <wp:positionV relativeFrom="page">
-                  <wp:posOffset>1403985</wp:posOffset>
-                </wp:positionV>
-                <wp:extent cx="3672205" cy="2195830"/>
-                <wp:effectExtent l="635" t="0" r="0" b="0"/>
-                <wp:wrapThrough wrapText="bothSides">
-                  <wp:wrapPolygon edited="0">
-                    <wp:start x="-2" y="21600"/>
-                    <wp:lineTo x="-2" y="0"/>
-                    <wp:lineTo x="21598" y="0"/>
-                    <wp:lineTo x="21598" y="21600"/>
-                    <wp:lineTo x="-2" y="21600"/>
-                  </wp:wrapPolygon>
-                </wp:wrapThrough>
-                <wp:docPr id="1" name="Shape 1"/>
-                <a:graphic xmlns:a="http://schemas.openxmlformats.org/drawingml/2006/main">
-                  <a:graphicData uri="http://schemas.microsoft.com/office/word/2010/wordprocessingShape">
-                    <wps:wsp>
-                      <wps:cNvSpPr/>
-                      <wps:spPr>
-                        <a:xfrm>
-                          <a:off x="0" y="0"/>
-                          <a:ext cx="3672360" cy="2196000"/>
-                        </a:xfrm>
-                        <a:prstGeom prst="rect">
-                          <a:avLst/>
-                        </a:prstGeom>
-                        <a:noFill/>
-                        <a:ln w="0">
-                          <a:noFill/>
-                        </a:ln>
-                      </wps:spPr>
-                      <wps:style>
-                        <a:lnRef idx="0"/>
-                        <a:fillRef idx="0"/>
-                        <a:effectRef idx="0"/>
-                        <a:fontRef idx="minor"/>
-                      </wps:style>
-                      <wps:bodyPr/>
-                    </wps:wsp>
-                  </a:graphicData>
-                </a:graphic>
-              </wp:anchor>
-            </w:drawing>
-          </mc:Choice>
-          <mc:Fallback>
-            <w:pict>
-              <v:rect id="shape_0" ID="Shape 1" stroked="f" o:allowincell="f" style="position:absolute;margin-left:25.5pt;margin-top:110.55pt;width:289.1pt;height:172.85pt;mso-wrap-style:none;v-text-anchor:middle;mso-position-horizontal-relative:page;mso-position-vertical-relative:page">
-                <v:fill o:detectmouseclick="t" on="false"/>
-                <v:stroke color="#3465a4" joinstyle="round" endcap="flat"/>
-                <w10:wrap type="square"/>
-              </v:rect>
-            </w:pict>
-          </mc:Fallback>
-        </mc:AlternateContent>
-        <mc:AlternateContent>
-          <mc:Choice Requires="wps">
-            <w:drawing>
-              <wp:anchor behindDoc="0" distT="635" distB="635" distL="635" distR="635" simplePos="0" locked="0" layoutInCell="0" allowOverlap="1" relativeHeight="5">
+              <wp:anchor behindDoc="0" distT="635" distB="635" distL="635" distR="635" simplePos="0" locked="0" layoutInCell="0" allowOverlap="1" relativeHeight="7">
                 <wp:simplePos x="0" y="0"/>
                 <wp:positionH relativeFrom="page">
                   <wp:posOffset>828040</wp:posOffset>
@@ -94,7 +31,7 @@
                 <wp:extent cx="2771775" cy="1296035"/>
                 <wp:effectExtent l="635" t="635" r="635" b="635"/>
                 <wp:wrapNone/>
-                <wp:docPr id="2" name="Text Frame 1"/>
+                <wp:docPr id="1" name="Text Frame 1"/>
                 <a:graphic xmlns:a="http://schemas.openxmlformats.org/drawingml/2006/main">
                   <a:graphicData uri="http://schemas.microsoft.com/office/word/2010/wordprocessingShape">
                     <wps:wsp>
@@ -161,6 +98,28 @@
                               <w:t>{%=orgAddress%}</w:t>
                             </w:r>
                           </w:p>
+                          <w:p>
+                            <w:pPr>
+                              <w:pStyle w:val="Normal"/>
+                              <w:spacing w:lineRule="auto" w:line="240" w:before="0" w:after="0"/>
+                              <w:rPr>
+                                <w:rFonts w:ascii="Arial" w:hAnsi="Arial" w:cs="Arial"/>
+                                <w:sz w:val="21"/>
+                                <w:szCs w:val="21"/>
+                              </w:rPr>
+                            </w:pPr>
+                            <w:r>
+                              <w:rPr>
+                                <w:rFonts w:cs="Arial" w:ascii="Arial" w:hAnsi="Arial"/>
+                                <w:b/>
+                                <w:bCs/>
+                                <w:color w:val="C9211E"/>
+                                <w:sz w:val="21"/>
+                                <w:szCs w:val="21"/>
+                              </w:rPr>
+                              <w:t>{%=noAddress%}</w:t>
+                            </w:r>
+                          </w:p>
                         </w:txbxContent>
                       </wps:txbx>
                       <wps:bodyPr lIns="179640" rIns="179640" tIns="179640" bIns="179640" anchor="t">
@@ -217,6 +176,28 @@
                         <w:t>{%=orgAddress%}</w:t>
                       </w:r>
                     </w:p>
+                    <w:p>
+                      <w:pPr>
+                        <w:pStyle w:val="Normal"/>
+                        <w:spacing w:lineRule="auto" w:line="240" w:before="0" w:after="0"/>
+                        <w:rPr>
+                          <w:rFonts w:ascii="Arial" w:hAnsi="Arial" w:cs="Arial"/>
+                          <w:sz w:val="21"/>
+                          <w:szCs w:val="21"/>
+                        </w:rPr>
+                      </w:pPr>
+                      <w:r>
+                        <w:rPr>
+                          <w:rFonts w:cs="Arial" w:ascii="Arial" w:hAnsi="Arial"/>
+                          <w:b/>
+                          <w:bCs/>
+                          <w:color w:val="C9211E"/>
+                          <w:sz w:val="21"/>
+                          <w:szCs w:val="21"/>
+                        </w:rPr>
+                        <w:t>{%=noAddress%}</w:t>
+                      </w:r>
+                    </w:p>
                   </w:txbxContent>
                 </v:textbox>
                 <w10:wrap type="none"/>
@@ -227,7 +208,7 @@
         <mc:AlternateContent>
           <mc:Choice Requires="wps">
             <w:drawing>
-              <wp:anchor behindDoc="0" distT="0" distB="0" distL="0" distR="0" simplePos="0" locked="0" layoutInCell="0" allowOverlap="1" relativeHeight="7">
+              <wp:anchor behindDoc="0" distT="0" distB="0" distL="0" distR="0" simplePos="0" locked="0" layoutInCell="0" allowOverlap="1" relativeHeight="9">
                 <wp:simplePos x="0" y="0"/>
                 <wp:positionH relativeFrom="page">
                   <wp:posOffset>4491990</wp:posOffset>
@@ -238,7 +219,7 @@
                 <wp:extent cx="2156460" cy="1296035"/>
                 <wp:effectExtent l="0" t="0" r="0" b="0"/>
                 <wp:wrapNone/>
-                <wp:docPr id="4" name="Text Frame 3"/>
+                <wp:docPr id="3" name="Text Frame 3"/>
                 <a:graphic xmlns:a="http://schemas.openxmlformats.org/drawingml/2006/main">
                   <a:graphicData uri="http://schemas.microsoft.com/office/word/2010/wordprocessingShape">
                     <wps:wsp>
@@ -489,15 +470,78 @@
             </w:pict>
           </mc:Fallback>
         </mc:AlternateContent>
-      </w:r>
-      <w:bookmarkStart w:id="0" w:name="OLE_LINK16"/>
-      <w:bookmarkStart w:id="1" w:name="OLE_LINK12"/>
-      <w:bookmarkStart w:id="2" w:name="OLE_LINK11"/>
-      <w:bookmarkStart w:id="3" w:name="OLE_LINK15"/>
-      <w:bookmarkStart w:id="4" w:name="OLE_LINK16"/>
-      <w:bookmarkStart w:id="5" w:name="OLE_LINK12"/>
-      <w:bookmarkStart w:id="6" w:name="OLE_LINK11"/>
-      <w:bookmarkStart w:id="7" w:name="OLE_LINK15"/>
+        <mc:AlternateContent>
+          <mc:Choice Requires="wps">
+            <w:drawing>
+              <wp:anchor behindDoc="0" distT="0" distB="635" distL="635" distR="0" simplePos="0" locked="0" layoutInCell="0" allowOverlap="1" relativeHeight="11">
+                <wp:simplePos x="0" y="0"/>
+                <wp:positionH relativeFrom="page">
+                  <wp:posOffset>323850</wp:posOffset>
+                </wp:positionH>
+                <wp:positionV relativeFrom="page">
+                  <wp:posOffset>1403985</wp:posOffset>
+                </wp:positionV>
+                <wp:extent cx="3672205" cy="2195830"/>
+                <wp:effectExtent l="635" t="0" r="0" b="0"/>
+                <wp:wrapThrough wrapText="bothSides">
+                  <wp:wrapPolygon edited="0">
+                    <wp:start x="-2" y="21600"/>
+                    <wp:lineTo x="-2" y="0"/>
+                    <wp:lineTo x="21598" y="0"/>
+                    <wp:lineTo x="21598" y="21600"/>
+                    <wp:lineTo x="-2" y="21600"/>
+                  </wp:wrapPolygon>
+                </wp:wrapThrough>
+                <wp:docPr id="5" name="Shape 1"/>
+                <a:graphic xmlns:a="http://schemas.openxmlformats.org/drawingml/2006/main">
+                  <a:graphicData uri="http://schemas.microsoft.com/office/word/2010/wordprocessingShape">
+                    <wps:wsp>
+                      <wps:cNvSpPr/>
+                      <wps:spPr>
+                        <a:xfrm>
+                          <a:off x="0" y="0"/>
+                          <a:ext cx="3672360" cy="2196000"/>
+                        </a:xfrm>
+                        <a:prstGeom prst="rect">
+                          <a:avLst/>
+                        </a:prstGeom>
+                        <a:noFill/>
+                        <a:ln w="0">
+                          <a:noFill/>
+                        </a:ln>
+                      </wps:spPr>
+                      <wps:style>
+                        <a:lnRef idx="0"/>
+                        <a:fillRef idx="0"/>
+                        <a:effectRef idx="0"/>
+                        <a:fontRef idx="minor"/>
+                      </wps:style>
+                      <wps:bodyPr/>
+                    </wps:wsp>
+                  </a:graphicData>
+                </a:graphic>
+              </wp:anchor>
+            </w:drawing>
+          </mc:Choice>
+          <mc:Fallback>
+            <w:pict>
+              <v:rect id="shape_0" ID="Shape 1" path="m0,0l-2147483645,0l-2147483645,-2147483646l0,-2147483646xe" stroked="f" o:allowincell="f" style="position:absolute;margin-left:25.5pt;margin-top:110.55pt;width:289.1pt;height:172.85pt;mso-wrap-style:none;v-text-anchor:middle;mso-position-horizontal-relative:page;mso-position-vertical-relative:page">
+                <v:fill o:detectmouseclick="t" on="false"/>
+                <v:stroke color="#3465a4" joinstyle="round" endcap="flat"/>
+                <w10:wrap type="square"/>
+              </v:rect>
+            </w:pict>
+          </mc:Fallback>
+        </mc:AlternateContent>
+      </w:r>
+      <w:bookmarkStart w:id="0" w:name="OLE_LINK15"/>
+      <w:bookmarkStart w:id="1" w:name="OLE_LINK11"/>
+      <w:bookmarkStart w:id="2" w:name="OLE_LINK12"/>
+      <w:bookmarkStart w:id="3" w:name="OLE_LINK16"/>
+      <w:bookmarkStart w:id="4" w:name="OLE_LINK15"/>
+      <w:bookmarkStart w:id="5" w:name="OLE_LINK11"/>
+      <w:bookmarkStart w:id="6" w:name="OLE_LINK12"/>
+      <w:bookmarkStart w:id="7" w:name="OLE_LINK16"/>
       <w:bookmarkEnd w:id="4"/>
       <w:bookmarkEnd w:id="5"/>
       <w:bookmarkEnd w:id="6"/>
@@ -506,7 +550,7 @@
     <w:p>
       <w:pPr>
         <w:pStyle w:val="Normal"/>
-        <w:overflowPunct w:val="true"/>
+        <w:overflowPunct w:val="false"/>
         <w:spacing w:lineRule="auto" w:line="240" w:before="0" w:after="0"/>
         <w:rPr>
           <w:rFonts w:ascii="DejaVu Sans Condensed" w:hAnsi="DejaVu Sans Condensed" w:eastAsia="Calibri" w:cs="Arial"/>
@@ -523,7 +567,7 @@
     <w:p>
       <w:pPr>
         <w:pStyle w:val="Normal"/>
-        <w:overflowPunct w:val="true"/>
+        <w:overflowPunct w:val="false"/>
         <w:spacing w:lineRule="auto" w:line="240" w:before="0" w:after="0"/>
         <w:rPr>
           <w:rFonts w:ascii="DejaVu Sans Condensed" w:hAnsi="DejaVu Sans Condensed" w:eastAsia="Calibri" w:cs="Arial"/>
@@ -540,7 +584,7 @@
     <w:p>
       <w:pPr>
         <w:pStyle w:val="Normal"/>
-        <w:overflowPunct w:val="true"/>
+        <w:overflowPunct w:val="false"/>
         <w:spacing w:lineRule="auto" w:line="240" w:before="0" w:after="0"/>
         <w:rPr>
           <w:rFonts w:ascii="DejaVu Sans Condensed" w:hAnsi="DejaVu Sans Condensed" w:eastAsia="Calibri" w:cs="Arial"/>
@@ -557,7 +601,7 @@
     <w:p>
       <w:pPr>
         <w:pStyle w:val="Normal"/>
-        <w:overflowPunct w:val="true"/>
+        <w:overflowPunct w:val="false"/>
         <w:spacing w:lineRule="auto" w:line="240" w:before="0" w:after="0"/>
         <w:rPr>
           <w:rFonts w:ascii="DejaVu Sans Condensed" w:hAnsi="DejaVu Sans Condensed" w:eastAsia="Calibri" w:cs="Arial"/>
@@ -574,7 +618,7 @@
     <w:p>
       <w:pPr>
         <w:pStyle w:val="Normal"/>
-        <w:overflowPunct w:val="true"/>
+        <w:overflowPunct w:val="false"/>
         <w:spacing w:lineRule="auto" w:line="240" w:before="0" w:after="0"/>
         <w:rPr>
           <w:rFonts w:ascii="DejaVu Sans Condensed" w:hAnsi="DejaVu Sans Condensed" w:eastAsia="Calibri" w:cs="Arial"/>
@@ -591,7 +635,7 @@
     <w:p>
       <w:pPr>
         <w:pStyle w:val="Normal"/>
-        <w:overflowPunct w:val="true"/>
+        <w:overflowPunct w:val="false"/>
         <w:spacing w:lineRule="auto" w:line="240" w:before="0" w:after="0"/>
         <w:rPr>
           <w:rFonts w:ascii="DejaVu Sans Condensed" w:hAnsi="DejaVu Sans Condensed" w:eastAsia="Calibri" w:cs="Arial"/>
@@ -608,7 +652,7 @@
     <w:p>
       <w:pPr>
         <w:pStyle w:val="Normal"/>
-        <w:overflowPunct w:val="true"/>
+        <w:overflowPunct w:val="false"/>
         <w:spacing w:lineRule="auto" w:line="240" w:before="0" w:after="0"/>
         <w:rPr>
           <w:rFonts w:ascii="DejaVu Sans Condensed" w:hAnsi="DejaVu Sans Condensed" w:eastAsia="Calibri" w:cs="Arial"/>
@@ -625,7 +669,7 @@
     <w:p>
       <w:pPr>
         <w:pStyle w:val="Normal"/>
-        <w:overflowPunct w:val="true"/>
+        <w:overflowPunct w:val="false"/>
         <w:spacing w:lineRule="auto" w:line="240" w:before="0" w:after="0"/>
         <w:rPr>
           <w:rFonts w:ascii="DejaVu Sans Condensed" w:hAnsi="DejaVu Sans Condensed" w:eastAsia="Calibri" w:cs="Arial"/>
@@ -642,7 +686,7 @@
     <w:p>
       <w:pPr>
         <w:pStyle w:val="Normal"/>
-        <w:overflowPunct w:val="true"/>
+        <w:overflowPunct w:val="false"/>
         <w:spacing w:lineRule="auto" w:line="240" w:before="0" w:after="0"/>
         <w:rPr>
           <w:rFonts w:ascii="DejaVu Sans Condensed" w:hAnsi="DejaVu Sans Condensed" w:eastAsia="Calibri" w:cs="Arial"/>
@@ -659,7 +703,7 @@
     <w:p>
       <w:pPr>
         <w:pStyle w:val="Normal"/>
-        <w:overflowPunct w:val="true"/>
+        <w:overflowPunct w:val="false"/>
         <w:spacing w:lineRule="auto" w:line="240" w:before="0" w:after="0"/>
         <w:rPr>
           <w:rFonts w:ascii="DejaVu Sans Condensed" w:hAnsi="DejaVu Sans Condensed" w:eastAsia="Calibri" w:cs="Arial"/>
@@ -676,7 +720,7 @@
     <w:p>
       <w:pPr>
         <w:pStyle w:val="Normal"/>
-        <w:overflowPunct w:val="false"/>
+        <w:overflowPunct w:val="true"/>
         <w:spacing w:lineRule="auto" w:line="240" w:before="0" w:after="0"/>
         <w:jc w:val="both"/>
         <w:rPr>
@@ -685,13 +729,16 @@
         </w:rPr>
       </w:pPr>
       <w:r>
-        <w:rPr/>
-      </w:r>
-    </w:p>
-    <w:p>
-      <w:pPr>
-        <w:pStyle w:val="Normal"/>
-        <w:overflowPunct w:val="false"/>
+        <w:rPr>
+          <w:rFonts w:eastAsia="Calibri" w:cs="Arial" w:ascii="arial" w:hAnsi="arial"/>
+          <w:color w:val="000000"/>
+        </w:rPr>
+      </w:r>
+    </w:p>
+    <w:p>
+      <w:pPr>
+        <w:pStyle w:val="Normal"/>
+        <w:overflowPunct w:val="true"/>
         <w:spacing w:lineRule="auto" w:line="240" w:before="0" w:after="0"/>
         <w:jc w:val="both"/>
         <w:rPr>
@@ -700,13 +747,16 @@
         </w:rPr>
       </w:pPr>
       <w:r>
-        <w:rPr/>
-      </w:r>
-    </w:p>
-    <w:p>
-      <w:pPr>
-        <w:pStyle w:val="Normal"/>
-        <w:overflowPunct w:val="false"/>
+        <w:rPr>
+          <w:rFonts w:eastAsia="Calibri" w:cs="Arial" w:ascii="arial" w:hAnsi="arial"/>
+          <w:color w:val="000000"/>
+        </w:rPr>
+      </w:r>
+    </w:p>
+    <w:p>
+      <w:pPr>
+        <w:pStyle w:val="Normal"/>
+        <w:overflowPunct w:val="true"/>
         <w:spacing w:lineRule="auto" w:line="240" w:before="0" w:after="0"/>
         <w:jc w:val="both"/>
         <w:rPr>
@@ -715,13 +765,16 @@
         </w:rPr>
       </w:pPr>
       <w:r>
-        <w:rPr/>
-      </w:r>
-    </w:p>
-    <w:p>
-      <w:pPr>
-        <w:pStyle w:val="Normal"/>
-        <w:overflowPunct w:val="false"/>
+        <w:rPr>
+          <w:rFonts w:eastAsia="Calibri" w:cs="Arial" w:ascii="arial" w:hAnsi="arial"/>
+          <w:color w:val="000000"/>
+        </w:rPr>
+      </w:r>
+    </w:p>
+    <w:p>
+      <w:pPr>
+        <w:pStyle w:val="Normal"/>
+        <w:overflowPunct w:val="true"/>
         <w:spacing w:lineRule="auto" w:line="240" w:before="0" w:after="0"/>
         <w:jc w:val="both"/>
         <w:rPr>
@@ -729,10 +782,10 @@
           <w:color w:val="000000"/>
         </w:rPr>
       </w:pPr>
-      <w:bookmarkStart w:id="8" w:name="OLE_LINK2_Copy_1"/>
-      <w:bookmarkStart w:id="9" w:name="OLE_LINK1_Copy_1"/>
-      <w:bookmarkStart w:id="10" w:name="OLE_LINK111_Copy_1"/>
-      <w:bookmarkStart w:id="11" w:name="OLE_LINK121_Copy_1"/>
+      <w:bookmarkStart w:id="8" w:name="OLE_LINK1_Copy_1"/>
+      <w:bookmarkStart w:id="9" w:name="OLE_LINK2_Copy_1"/>
+      <w:bookmarkStart w:id="10" w:name="OLE_LINK121_Copy_1"/>
+      <w:bookmarkStart w:id="11" w:name="OLE_LINK111_Copy_1"/>
       <w:bookmarkEnd w:id="10"/>
       <w:bookmarkEnd w:id="11"/>
       <w:r>
@@ -750,7 +803,7 @@
     <w:p>
       <w:pPr>
         <w:pStyle w:val="Normal"/>
-        <w:overflowPunct w:val="false"/>
+        <w:overflowPunct w:val="true"/>
         <w:spacing w:lineRule="auto" w:line="240" w:before="0" w:after="0"/>
         <w:jc w:val="both"/>
         <w:rPr>
@@ -772,7 +825,7 @@
     <w:p>
       <w:pPr>
         <w:pStyle w:val="Normal"/>
-        <w:overflowPunct w:val="false"/>
+        <w:overflowPunct w:val="true"/>
         <w:spacing w:lineRule="auto" w:line="240" w:before="0" w:after="0"/>
         <w:ind w:left="720" w:hanging="720"/>
         <w:jc w:val="both"/>
@@ -808,7 +861,7 @@
     <w:p>
       <w:pPr>
         <w:pStyle w:val="Normal"/>
-        <w:overflowPunct w:val="false"/>
+        <w:overflowPunct w:val="true"/>
         <w:spacing w:lineRule="auto" w:line="240" w:before="0" w:after="0"/>
         <w:ind w:left="720" w:hanging="0"/>
         <w:jc w:val="both"/>
@@ -842,7 +895,7 @@
     <w:p>
       <w:pPr>
         <w:pStyle w:val="Normal"/>
-        <w:overflowPunct w:val="true"/>
+        <w:overflowPunct w:val="false"/>
         <w:spacing w:lineRule="auto" w:line="240" w:before="0" w:after="0"/>
         <w:ind w:left="720" w:hanging="0"/>
         <w:jc w:val="both"/>
@@ -877,7 +930,7 @@
     <w:p>
       <w:pPr>
         <w:pStyle w:val="Normal"/>
-        <w:overflowPunct w:val="true"/>
+        <w:overflowPunct w:val="false"/>
         <w:spacing w:lineRule="auto" w:line="240" w:before="0" w:after="0"/>
         <w:ind w:left="720" w:hanging="0"/>
         <w:jc w:val="both"/>
@@ -912,7 +965,7 @@
     <w:p>
       <w:pPr>
         <w:pStyle w:val="Normal"/>
-        <w:overflowPunct w:val="true"/>
+        <w:overflowPunct w:val="false"/>
         <w:spacing w:lineRule="auto" w:line="240" w:before="0" w:after="0"/>
         <w:ind w:left="720" w:hanging="0"/>
         <w:jc w:val="left"/>
@@ -939,7 +992,7 @@
     <w:p>
       <w:pPr>
         <w:pStyle w:val="Normal"/>
-        <w:overflowPunct w:val="true"/>
+        <w:overflowPunct w:val="false"/>
         <w:spacing w:lineRule="auto" w:line="240" w:before="0" w:after="0"/>
         <w:ind w:left="720" w:hanging="0"/>
         <w:jc w:val="left"/>
@@ -966,7 +1019,7 @@
     <w:p>
       <w:pPr>
         <w:pStyle w:val="Normal"/>
-        <w:overflowPunct w:val="true"/>
+        <w:overflowPunct w:val="false"/>
         <w:spacing w:lineRule="auto" w:line="240" w:before="0" w:after="0"/>
         <w:ind w:left="720" w:hanging="0"/>
         <w:jc w:val="left"/>
@@ -1192,7 +1245,7 @@
     <w:p>
       <w:pPr>
         <w:pStyle w:val="Normal"/>
-        <w:overflowPunct w:val="true"/>
+        <w:overflowPunct w:val="false"/>
         <w:spacing w:lineRule="auto" w:line="240" w:before="0" w:after="0"/>
         <w:jc w:val="both"/>
         <w:rPr>
@@ -1208,7 +1261,7 @@
     <w:p>
       <w:pPr>
         <w:pStyle w:val="Normal"/>
-        <w:overflowPunct w:val="true"/>
+        <w:overflowPunct w:val="false"/>
         <w:spacing w:lineRule="auto" w:line="240" w:before="0" w:after="0"/>
         <w:jc w:val="both"/>
         <w:rPr>
@@ -1227,7 +1280,7 @@
     <w:p>
       <w:pPr>
         <w:pStyle w:val="Normal"/>
-        <w:overflowPunct w:val="true"/>
+        <w:overflowPunct w:val="false"/>
         <w:spacing w:lineRule="auto" w:line="240" w:before="0" w:after="0"/>
         <w:jc w:val="both"/>
         <w:rPr>
@@ -1245,7 +1298,7 @@
     <w:p>
       <w:pPr>
         <w:pStyle w:val="Normal"/>
-        <w:overflowPunct w:val="true"/>
+        <w:overflowPunct w:val="false"/>
         <w:spacing w:lineRule="auto" w:line="240" w:before="0" w:after="0"/>
         <w:jc w:val="both"/>
         <w:rPr>
@@ -1263,7 +1316,7 @@
     <w:p>
       <w:pPr>
         <w:pStyle w:val="Normal"/>
-        <w:overflowPunct w:val="true"/>
+        <w:overflowPunct w:val="false"/>
         <w:spacing w:lineRule="auto" w:line="240" w:before="0" w:after="0"/>
         <w:jc w:val="both"/>
         <w:rPr>
@@ -1285,7 +1338,7 @@
     <w:p>
       <w:pPr>
         <w:pStyle w:val="Normal"/>
-        <w:overflowPunct w:val="true"/>
+        <w:overflowPunct w:val="false"/>
         <w:spacing w:lineRule="auto" w:line="240" w:before="0" w:after="0"/>
         <w:jc w:val="both"/>
         <w:rPr>
@@ -1304,7 +1357,7 @@
     <w:p>
       <w:pPr>
         <w:pStyle w:val="Normal"/>
-        <w:overflowPunct w:val="true"/>
+        <w:overflowPunct w:val="false"/>
         <w:spacing w:lineRule="auto" w:line="240" w:before="0" w:after="0"/>
         <w:jc w:val="both"/>
         <w:rPr>
@@ -1320,7 +1373,7 @@
     <w:p>
       <w:pPr>
         <w:pStyle w:val="Normal"/>
-        <w:overflowPunct w:val="true"/>
+        <w:overflowPunct w:val="false"/>
         <w:spacing w:lineRule="auto" w:line="240" w:before="0" w:after="0"/>
         <w:jc w:val="both"/>
         <w:rPr>
@@ -1363,10 +1416,7 @@
       </w:rPr>
     </w:pPr>
     <w:r>
-      <w:rPr>
-        <w:rFonts w:eastAsia="Calibri" w:cs="Arial" w:ascii="Arial" w:hAnsi="Arial"/>
-        <w:szCs w:val="24"/>
-      </w:rPr>
+      <w:rPr/>
       <w:drawing>
         <wp:inline distT="0" distB="0" distL="0" distR="0">
           <wp:extent cx="1785620" cy="542290"/>
@@ -1415,7 +1465,7 @@
         <w:tab w:val="center" w:pos="4320" w:leader="none"/>
         <w:tab w:val="right" w:pos="8640" w:leader="none"/>
       </w:tabs>
-      <w:overflowPunct w:val="true"/>
+      <w:overflowPunct w:val="false"/>
       <w:spacing w:lineRule="auto" w:line="240" w:before="0" w:after="0"/>
       <w:jc w:val="center"/>
       <w:rPr>
@@ -1467,7 +1517,7 @@
         <w:tab w:val="center" w:pos="4320" w:leader="none"/>
         <w:tab w:val="right" w:pos="8640" w:leader="none"/>
       </w:tabs>
-      <w:overflowPunct w:val="true"/>
+      <w:overflowPunct w:val="false"/>
       <w:spacing w:lineRule="auto" w:line="240" w:before="0" w:after="0"/>
       <w:jc w:val="center"/>
       <w:rPr>
@@ -1493,7 +1543,7 @@
         <w:tab w:val="center" w:pos="4513" w:leader="none"/>
         <w:tab w:val="right" w:pos="9026" w:leader="none"/>
       </w:tabs>
-      <w:overflowPunct w:val="true"/>
+      <w:overflowPunct w:val="false"/>
       <w:spacing w:lineRule="auto" w:line="240" w:before="0" w:after="0"/>
       <w:rPr>
         <w:rFonts w:ascii="Arial" w:hAnsi="Arial" w:eastAsia="Calibri" w:cs="Arial"/>
@@ -1792,8 +1842,8 @@
     </w:tblPr>
     <w:tblGrid>
       <w:gridCol w:w="3191"/>
-      <w:gridCol w:w="3226"/>
-      <w:gridCol w:w="3215"/>
+      <w:gridCol w:w="3225"/>
+      <w:gridCol w:w="3216"/>
     </w:tblGrid>
     <w:tr>
       <w:trPr>
@@ -1815,12 +1865,12 @@
               <w:szCs w:val="14"/>
             </w:rPr>
           </w:pPr>
-          <w:bookmarkStart w:id="12" w:name="bookmark=id.30j0zll"/>
-          <w:bookmarkStart w:id="13" w:name="bookmark=id.tyjcwt"/>
-          <w:bookmarkStart w:id="14" w:name="bookmark=id.gjdgxs"/>
-          <w:bookmarkStart w:id="15" w:name="bookmark=id.3znysh7"/>
-          <w:bookmarkStart w:id="16" w:name="bookmark=id.2et92p0"/>
-          <w:bookmarkStart w:id="17" w:name="bookmark=id.1fob9te"/>
+          <w:bookmarkStart w:id="12" w:name="bookmark=id.1fob9te"/>
+          <w:bookmarkStart w:id="13" w:name="bookmark=id.2et92p0"/>
+          <w:bookmarkStart w:id="14" w:name="bookmark=id.3znysh7"/>
+          <w:bookmarkStart w:id="15" w:name="bookmark=id.gjdgxs"/>
+          <w:bookmarkStart w:id="16" w:name="bookmark=id.tyjcwt"/>
+          <w:bookmarkStart w:id="17" w:name="bookmark=id.30j0zll"/>
           <w:bookmarkEnd w:id="12"/>
           <w:bookmarkEnd w:id="13"/>
           <w:bookmarkEnd w:id="14"/>
@@ -1913,7 +1963,7 @@
       </w:tc>
       <w:tc>
         <w:tcPr>
-          <w:tcW w:w="3226" w:type="dxa"/>
+          <w:tcW w:w="3225" w:type="dxa"/>
           <w:tcBorders/>
         </w:tcPr>
         <w:p>
@@ -2033,7 +2083,7 @@
       </w:tc>
       <w:tc>
         <w:tcPr>
-          <w:tcW w:w="3215" w:type="dxa"/>
+          <w:tcW w:w="3216" w:type="dxa"/>
           <w:tcBorders/>
         </w:tcPr>
         <w:p>
@@ -2236,8 +2286,8 @@
     </w:tblPr>
     <w:tblGrid>
       <w:gridCol w:w="3191"/>
-      <w:gridCol w:w="3226"/>
-      <w:gridCol w:w="3215"/>
+      <w:gridCol w:w="3225"/>
+      <w:gridCol w:w="3216"/>
     </w:tblGrid>
     <w:tr>
       <w:trPr>
@@ -2259,12 +2309,12 @@
               <w:szCs w:val="14"/>
             </w:rPr>
           </w:pPr>
-          <w:bookmarkStart w:id="18" w:name="bookmark=id.30j0zll"/>
-          <w:bookmarkStart w:id="19" w:name="bookmark=id.tyjcwt"/>
-          <w:bookmarkStart w:id="20" w:name="bookmark=id.gjdgxs"/>
-          <w:bookmarkStart w:id="21" w:name="bookmark=id.3znysh7"/>
-          <w:bookmarkStart w:id="22" w:name="bookmark=id.2et92p0"/>
-          <w:bookmarkStart w:id="23" w:name="bookmark=id.1fob9te"/>
+          <w:bookmarkStart w:id="18" w:name="bookmark=id.1fob9te"/>
+          <w:bookmarkStart w:id="19" w:name="bookmark=id.2et92p0"/>
+          <w:bookmarkStart w:id="20" w:name="bookmark=id.3znysh7"/>
+          <w:bookmarkStart w:id="21" w:name="bookmark=id.gjdgxs"/>
+          <w:bookmarkStart w:id="22" w:name="bookmark=id.tyjcwt"/>
+          <w:bookmarkStart w:id="23" w:name="bookmark=id.30j0zll"/>
           <w:bookmarkEnd w:id="18"/>
           <w:bookmarkEnd w:id="19"/>
           <w:bookmarkEnd w:id="20"/>
@@ -2357,7 +2407,7 @@
       </w:tc>
       <w:tc>
         <w:tcPr>
-          <w:tcW w:w="3226" w:type="dxa"/>
+          <w:tcW w:w="3225" w:type="dxa"/>
           <w:tcBorders/>
         </w:tcPr>
         <w:p>
@@ -2477,7 +2527,7 @@
       </w:tc>
       <w:tc>
         <w:tcPr>
-          <w:tcW w:w="3215" w:type="dxa"/>
+          <w:tcW w:w="3216" w:type="dxa"/>
           <w:tcBorders/>
         </w:tcPr>
         <w:p>

</xml_diff>